<commit_message>
Added Dansomorus lab07 with fixes
</commit_message>
<xml_diff>
--- a/LAB07/Rukovodstvo_programmista.docx
+++ b/LAB07/Rukovodstvo_programmista.docx
@@ -686,7 +686,7 @@
                 <w:sz w:val="28"/>
                 <w:szCs w:val="28"/>
               </w:rPr>
-              <w:t>?</w:t>
+              <w:t>11</w:t>
             </w:r>
           </w:p>
         </w:tc>
@@ -2624,7 +2624,7 @@
                 <w:sz w:val="28"/>
                 <w:szCs w:val="28"/>
               </w:rPr>
-              <w:t>?</w:t>
+              <w:t>11</w:t>
             </w:r>
           </w:p>
         </w:tc>
@@ -4799,26 +4799,18 @@
             </w:rPr>
             <w:fldChar w:fldCharType="separate"/>
           </w:r>
-          <w:hyperlink w:anchor="_Toc132922716" w:history="1">
+          <w:hyperlink w:anchor="_Toc135731183" w:history="1">
             <w:r>
               <w:rPr>
                 <w:rStyle w:val="a9"/>
                 <w:rFonts w:ascii="Times New Roman" w:hAnsi="Times New Roman" w:cs="Times New Roman"/>
-                <w:noProof/>
-                <w:sz w:val="28"/>
-                <w:szCs w:val="28"/>
-              </w:rPr>
-              <w:t xml:space="preserve">1 </w:t>
-            </w:r>
-            <w:r>
-              <w:rPr>
-                <w:rStyle w:val="a9"/>
-                <w:rFonts w:ascii="Times New Roman" w:hAnsi="Times New Roman" w:cs="Times New Roman"/>
-                <w:noProof/>
-                <w:sz w:val="28"/>
-                <w:szCs w:val="28"/>
-              </w:rPr>
-              <w:t>ОБЩИЕ ПОЛОЖЕНИЯ</w:t>
+                <w:b/>
+                <w:bCs/>
+                <w:noProof/>
+                <w:sz w:val="28"/>
+                <w:szCs w:val="28"/>
+              </w:rPr>
+              <w:t>1 НАЗНАЧЕНИЕ И УСЛОВИЯ ПРИМЕНЕНИЯ ПРОГРАММЫ</w:t>
             </w:r>
             <w:r>
               <w:rPr>
@@ -4848,7 +4840,7 @@
                 <w:sz w:val="28"/>
                 <w:szCs w:val="28"/>
               </w:rPr>
-              <w:instrText xml:space="preserve"> PAGEREF _Toc132922716 \h </w:instrText>
+              <w:instrText xml:space="preserve"> PAGEREF _Toc135731183 \h </w:instrText>
             </w:r>
             <w:r>
               <w:rPr>
@@ -4894,7 +4886,7 @@
         <w:p>
           <w:pPr>
             <w:pStyle w:val="21"/>
-            <w:ind w:left="709"/>
+            <w:ind w:firstLine="709"/>
             <w:rPr>
               <w:rFonts w:ascii="Times New Roman" w:eastAsiaTheme="minorEastAsia" w:hAnsi="Times New Roman" w:cs="Times New Roman"/>
               <w:noProof/>
@@ -4903,11 +4895,13 @@
               <w:lang w:eastAsia="ru-RU"/>
             </w:rPr>
           </w:pPr>
-          <w:hyperlink w:anchor="_Toc132922717" w:history="1">
+          <w:hyperlink w:anchor="_Toc135731184" w:history="1">
             <w:r>
               <w:rPr>
                 <w:rStyle w:val="a9"/>
                 <w:rFonts w:ascii="Times New Roman" w:hAnsi="Times New Roman" w:cs="Times New Roman"/>
+                <w:b/>
+                <w:bCs/>
                 <w:noProof/>
                 <w:sz w:val="28"/>
                 <w:szCs w:val="28"/>
@@ -4928,6 +4922,8 @@
               <w:rPr>
                 <w:rStyle w:val="a9"/>
                 <w:rFonts w:ascii="Times New Roman" w:hAnsi="Times New Roman" w:cs="Times New Roman"/>
+                <w:b/>
+                <w:bCs/>
                 <w:noProof/>
                 <w:sz w:val="28"/>
                 <w:szCs w:val="28"/>
@@ -4962,7 +4958,7 @@
                 <w:sz w:val="28"/>
                 <w:szCs w:val="28"/>
               </w:rPr>
-              <w:instrText xml:space="preserve"> PAGEREF _Toc132922717 \h </w:instrText>
+              <w:instrText xml:space="preserve"> PAGEREF _Toc135731184 \h </w:instrText>
             </w:r>
             <w:r>
               <w:rPr>
@@ -5008,7 +5004,7 @@
         <w:p>
           <w:pPr>
             <w:pStyle w:val="21"/>
-            <w:ind w:left="709"/>
+            <w:ind w:firstLine="709"/>
             <w:rPr>
               <w:rFonts w:ascii="Times New Roman" w:eastAsiaTheme="minorEastAsia" w:hAnsi="Times New Roman" w:cs="Times New Roman"/>
               <w:noProof/>
@@ -5017,11 +5013,13 @@
               <w:lang w:eastAsia="ru-RU"/>
             </w:rPr>
           </w:pPr>
-          <w:hyperlink w:anchor="_Toc132922718" w:history="1">
+          <w:hyperlink w:anchor="_Toc135731185" w:history="1">
             <w:r>
               <w:rPr>
                 <w:rStyle w:val="a9"/>
                 <w:rFonts w:ascii="Times New Roman" w:hAnsi="Times New Roman" w:cs="Times New Roman"/>
+                <w:b/>
+                <w:bCs/>
                 <w:noProof/>
                 <w:sz w:val="28"/>
                 <w:szCs w:val="28"/>
@@ -5042,6 +5040,8 @@
               <w:rPr>
                 <w:rStyle w:val="a9"/>
                 <w:rFonts w:ascii="Times New Roman" w:hAnsi="Times New Roman" w:cs="Times New Roman"/>
+                <w:b/>
+                <w:bCs/>
                 <w:noProof/>
                 <w:sz w:val="28"/>
                 <w:szCs w:val="28"/>
@@ -5076,7 +5076,7 @@
                 <w:sz w:val="28"/>
                 <w:szCs w:val="28"/>
               </w:rPr>
-              <w:instrText xml:space="preserve"> PAGEREF _Toc132922718 \h </w:instrText>
+              <w:instrText xml:space="preserve"> PAGEREF _Toc135731185 \h </w:instrText>
             </w:r>
             <w:r>
               <w:rPr>
@@ -5122,7 +5122,7 @@
         <w:p>
           <w:pPr>
             <w:pStyle w:val="21"/>
-            <w:ind w:left="709"/>
+            <w:ind w:firstLine="709"/>
             <w:rPr>
               <w:rFonts w:ascii="Times New Roman" w:eastAsiaTheme="minorEastAsia" w:hAnsi="Times New Roman" w:cs="Times New Roman"/>
               <w:noProof/>
@@ -5131,11 +5131,13 @@
               <w:lang w:eastAsia="ru-RU"/>
             </w:rPr>
           </w:pPr>
-          <w:hyperlink w:anchor="_Toc132922719" w:history="1">
+          <w:hyperlink w:anchor="_Toc135731186" w:history="1">
             <w:r>
               <w:rPr>
                 <w:rStyle w:val="a9"/>
                 <w:rFonts w:ascii="Times New Roman" w:hAnsi="Times New Roman" w:cs="Times New Roman"/>
+                <w:b/>
+                <w:bCs/>
                 <w:noProof/>
                 <w:sz w:val="28"/>
                 <w:szCs w:val="28"/>
@@ -5156,6 +5158,8 @@
               <w:rPr>
                 <w:rStyle w:val="a9"/>
                 <w:rFonts w:ascii="Times New Roman" w:hAnsi="Times New Roman" w:cs="Times New Roman"/>
+                <w:b/>
+                <w:bCs/>
                 <w:noProof/>
                 <w:sz w:val="28"/>
                 <w:szCs w:val="28"/>
@@ -5190,7 +5194,7 @@
                 <w:sz w:val="28"/>
                 <w:szCs w:val="28"/>
               </w:rPr>
-              <w:instrText xml:space="preserve"> PAGEREF _Toc132922719 \h </w:instrText>
+              <w:instrText xml:space="preserve"> PAGEREF _Toc135731186 \h </w:instrText>
             </w:r>
             <w:r>
               <w:rPr>
@@ -5236,7 +5240,7 @@
         <w:p>
           <w:pPr>
             <w:pStyle w:val="21"/>
-            <w:ind w:left="709"/>
+            <w:ind w:firstLine="709"/>
             <w:rPr>
               <w:rFonts w:ascii="Times New Roman" w:eastAsiaTheme="minorEastAsia" w:hAnsi="Times New Roman" w:cs="Times New Roman"/>
               <w:noProof/>
@@ -5245,11 +5249,13 @@
               <w:lang w:eastAsia="ru-RU"/>
             </w:rPr>
           </w:pPr>
-          <w:hyperlink w:anchor="_Toc132922720" w:history="1">
+          <w:hyperlink w:anchor="_Toc135731187" w:history="1">
             <w:r>
               <w:rPr>
                 <w:rStyle w:val="a9"/>
                 <w:rFonts w:ascii="Times New Roman" w:hAnsi="Times New Roman" w:cs="Times New Roman"/>
+                <w:b/>
+                <w:bCs/>
                 <w:noProof/>
                 <w:sz w:val="28"/>
                 <w:szCs w:val="28"/>
@@ -5270,11 +5276,13 @@
               <w:rPr>
                 <w:rStyle w:val="a9"/>
                 <w:rFonts w:ascii="Times New Roman" w:hAnsi="Times New Roman" w:cs="Times New Roman"/>
-                <w:noProof/>
-                <w:sz w:val="28"/>
-                <w:szCs w:val="28"/>
-              </w:rPr>
-              <w:t>Требования к функционалу</w:t>
+                <w:b/>
+                <w:bCs/>
+                <w:noProof/>
+                <w:sz w:val="28"/>
+                <w:szCs w:val="28"/>
+              </w:rPr>
+              <w:t>Технические требования</w:t>
             </w:r>
             <w:r>
               <w:rPr>
@@ -5304,7 +5312,7 @@
                 <w:sz w:val="28"/>
                 <w:szCs w:val="28"/>
               </w:rPr>
-              <w:instrText xml:space="preserve"> PAGEREF _Toc132922720 \h </w:instrText>
+              <w:instrText xml:space="preserve"> PAGEREF _Toc135731187 \h </w:instrText>
             </w:r>
             <w:r>
               <w:rPr>
@@ -5349,8 +5357,12 @@
         </w:p>
         <w:p>
           <w:pPr>
-            <w:pStyle w:val="21"/>
-            <w:ind w:left="709"/>
+            <w:pStyle w:val="11"/>
+            <w:tabs>
+              <w:tab w:val="left" w:pos="440"/>
+              <w:tab w:val="right" w:leader="dot" w:pos="9345"/>
+            </w:tabs>
+            <w:spacing w:after="0" w:line="360" w:lineRule="auto"/>
             <w:rPr>
               <w:rFonts w:ascii="Times New Roman" w:eastAsiaTheme="minorEastAsia" w:hAnsi="Times New Roman" w:cs="Times New Roman"/>
               <w:noProof/>
@@ -5359,16 +5371,18 @@
               <w:lang w:eastAsia="ru-RU"/>
             </w:rPr>
           </w:pPr>
-          <w:hyperlink w:anchor="_Toc132922721" w:history="1">
+          <w:hyperlink w:anchor="_Toc135731188" w:history="1">
             <w:r>
               <w:rPr>
                 <w:rStyle w:val="a9"/>
                 <w:rFonts w:ascii="Times New Roman" w:hAnsi="Times New Roman" w:cs="Times New Roman"/>
-                <w:noProof/>
-                <w:sz w:val="28"/>
-                <w:szCs w:val="28"/>
-              </w:rPr>
-              <w:t>1.5</w:t>
+                <w:b/>
+                <w:bCs/>
+                <w:noProof/>
+                <w:sz w:val="28"/>
+                <w:szCs w:val="28"/>
+              </w:rPr>
+              <w:t>2</w:t>
             </w:r>
             <w:r>
               <w:rPr>
@@ -5384,11 +5398,13 @@
               <w:rPr>
                 <w:rStyle w:val="a9"/>
                 <w:rFonts w:ascii="Times New Roman" w:hAnsi="Times New Roman" w:cs="Times New Roman"/>
-                <w:noProof/>
-                <w:sz w:val="28"/>
-                <w:szCs w:val="28"/>
-              </w:rPr>
-              <w:t>Основания для разработки</w:t>
+                <w:b/>
+                <w:bCs/>
+                <w:noProof/>
+                <w:sz w:val="28"/>
+                <w:szCs w:val="28"/>
+              </w:rPr>
+              <w:t>ХАРАКТЕРИСТИКА ПРОГРАММЫ</w:t>
             </w:r>
             <w:r>
               <w:rPr>
@@ -5418,7 +5434,7 @@
                 <w:sz w:val="28"/>
                 <w:szCs w:val="28"/>
               </w:rPr>
-              <w:instrText xml:space="preserve"> PAGEREF _Toc132922721 \h </w:instrText>
+              <w:instrText xml:space="preserve"> PAGEREF _Toc135731188 \h </w:instrText>
             </w:r>
             <w:r>
               <w:rPr>
@@ -5447,7 +5463,483 @@
                 <w:sz w:val="28"/>
                 <w:szCs w:val="28"/>
               </w:rPr>
-              <w:t>4</w:t>
+              <w:t>6</w:t>
+            </w:r>
+            <w:r>
+              <w:rPr>
+                <w:rFonts w:ascii="Times New Roman" w:hAnsi="Times New Roman" w:cs="Times New Roman"/>
+                <w:noProof/>
+                <w:webHidden/>
+                <w:sz w:val="28"/>
+                <w:szCs w:val="28"/>
+              </w:rPr>
+              <w:fldChar w:fldCharType="end"/>
+            </w:r>
+          </w:hyperlink>
+        </w:p>
+        <w:p>
+          <w:pPr>
+            <w:pStyle w:val="21"/>
+            <w:ind w:firstLine="709"/>
+            <w:rPr>
+              <w:rFonts w:ascii="Times New Roman" w:eastAsiaTheme="minorEastAsia" w:hAnsi="Times New Roman" w:cs="Times New Roman"/>
+              <w:noProof/>
+              <w:sz w:val="28"/>
+              <w:szCs w:val="28"/>
+              <w:lang w:eastAsia="ru-RU"/>
+            </w:rPr>
+          </w:pPr>
+          <w:hyperlink w:anchor="_Toc135731189" w:history="1">
+            <w:r>
+              <w:rPr>
+                <w:rStyle w:val="a9"/>
+                <w:rFonts w:ascii="Times New Roman" w:hAnsi="Times New Roman" w:cs="Times New Roman"/>
+                <w:b/>
+                <w:bCs/>
+                <w:noProof/>
+                <w:sz w:val="28"/>
+                <w:szCs w:val="28"/>
+              </w:rPr>
+              <w:t>2.1</w:t>
+            </w:r>
+            <w:r>
+              <w:rPr>
+                <w:rFonts w:ascii="Times New Roman" w:eastAsiaTheme="minorEastAsia" w:hAnsi="Times New Roman" w:cs="Times New Roman"/>
+                <w:noProof/>
+                <w:sz w:val="28"/>
+                <w:szCs w:val="28"/>
+                <w:lang w:eastAsia="ru-RU"/>
+              </w:rPr>
+              <w:t xml:space="preserve"> </w:t>
+            </w:r>
+            <w:r>
+              <w:rPr>
+                <w:rStyle w:val="a9"/>
+                <w:rFonts w:ascii="Times New Roman" w:hAnsi="Times New Roman" w:cs="Times New Roman"/>
+                <w:b/>
+                <w:bCs/>
+                <w:noProof/>
+                <w:sz w:val="28"/>
+                <w:szCs w:val="28"/>
+              </w:rPr>
+              <w:t>Режимы работы</w:t>
+            </w:r>
+            <w:r>
+              <w:rPr>
+                <w:rFonts w:ascii="Times New Roman" w:hAnsi="Times New Roman" w:cs="Times New Roman"/>
+                <w:noProof/>
+                <w:webHidden/>
+                <w:sz w:val="28"/>
+                <w:szCs w:val="28"/>
+              </w:rPr>
+              <w:tab/>
+            </w:r>
+            <w:r>
+              <w:rPr>
+                <w:rFonts w:ascii="Times New Roman" w:hAnsi="Times New Roman" w:cs="Times New Roman"/>
+                <w:noProof/>
+                <w:webHidden/>
+                <w:sz w:val="28"/>
+                <w:szCs w:val="28"/>
+              </w:rPr>
+              <w:fldChar w:fldCharType="begin"/>
+            </w:r>
+            <w:r>
+              <w:rPr>
+                <w:rFonts w:ascii="Times New Roman" w:hAnsi="Times New Roman" w:cs="Times New Roman"/>
+                <w:noProof/>
+                <w:webHidden/>
+                <w:sz w:val="28"/>
+                <w:szCs w:val="28"/>
+              </w:rPr>
+              <w:instrText xml:space="preserve"> PAGEREF _Toc135731189 \h </w:instrText>
+            </w:r>
+            <w:r>
+              <w:rPr>
+                <w:rFonts w:ascii="Times New Roman" w:hAnsi="Times New Roman" w:cs="Times New Roman"/>
+                <w:noProof/>
+                <w:webHidden/>
+                <w:sz w:val="28"/>
+                <w:szCs w:val="28"/>
+              </w:rPr>
+            </w:r>
+            <w:r>
+              <w:rPr>
+                <w:rFonts w:ascii="Times New Roman" w:hAnsi="Times New Roman" w:cs="Times New Roman"/>
+                <w:noProof/>
+                <w:webHidden/>
+                <w:sz w:val="28"/>
+                <w:szCs w:val="28"/>
+              </w:rPr>
+              <w:fldChar w:fldCharType="separate"/>
+            </w:r>
+            <w:r>
+              <w:rPr>
+                <w:rFonts w:ascii="Times New Roman" w:hAnsi="Times New Roman" w:cs="Times New Roman"/>
+                <w:noProof/>
+                <w:webHidden/>
+                <w:sz w:val="28"/>
+                <w:szCs w:val="28"/>
+              </w:rPr>
+              <w:t>6</w:t>
+            </w:r>
+            <w:r>
+              <w:rPr>
+                <w:rFonts w:ascii="Times New Roman" w:hAnsi="Times New Roman" w:cs="Times New Roman"/>
+                <w:noProof/>
+                <w:webHidden/>
+                <w:sz w:val="28"/>
+                <w:szCs w:val="28"/>
+              </w:rPr>
+              <w:fldChar w:fldCharType="end"/>
+            </w:r>
+          </w:hyperlink>
+        </w:p>
+        <w:p>
+          <w:pPr>
+            <w:pStyle w:val="21"/>
+            <w:ind w:firstLine="709"/>
+            <w:rPr>
+              <w:rFonts w:ascii="Times New Roman" w:eastAsiaTheme="minorEastAsia" w:hAnsi="Times New Roman" w:cs="Times New Roman"/>
+              <w:noProof/>
+              <w:sz w:val="28"/>
+              <w:szCs w:val="28"/>
+              <w:lang w:eastAsia="ru-RU"/>
+            </w:rPr>
+          </w:pPr>
+          <w:hyperlink w:anchor="_Toc135731190" w:history="1">
+            <w:r>
+              <w:rPr>
+                <w:rStyle w:val="a9"/>
+                <w:rFonts w:ascii="Times New Roman" w:hAnsi="Times New Roman" w:cs="Times New Roman"/>
+                <w:b/>
+                <w:bCs/>
+                <w:noProof/>
+                <w:sz w:val="28"/>
+                <w:szCs w:val="28"/>
+              </w:rPr>
+              <w:t>2.2</w:t>
+            </w:r>
+            <w:r>
+              <w:rPr>
+                <w:rFonts w:ascii="Times New Roman" w:eastAsiaTheme="minorEastAsia" w:hAnsi="Times New Roman" w:cs="Times New Roman"/>
+                <w:noProof/>
+                <w:sz w:val="28"/>
+                <w:szCs w:val="28"/>
+                <w:lang w:eastAsia="ru-RU"/>
+              </w:rPr>
+              <w:t xml:space="preserve"> </w:t>
+            </w:r>
+            <w:r>
+              <w:rPr>
+                <w:rStyle w:val="a9"/>
+                <w:rFonts w:ascii="Times New Roman" w:hAnsi="Times New Roman" w:cs="Times New Roman"/>
+                <w:b/>
+                <w:bCs/>
+                <w:noProof/>
+                <w:sz w:val="28"/>
+                <w:szCs w:val="28"/>
+              </w:rPr>
+              <w:t>Характеристики работы программы</w:t>
+            </w:r>
+            <w:r>
+              <w:rPr>
+                <w:rFonts w:ascii="Times New Roman" w:hAnsi="Times New Roman" w:cs="Times New Roman"/>
+                <w:noProof/>
+                <w:webHidden/>
+                <w:sz w:val="28"/>
+                <w:szCs w:val="28"/>
+              </w:rPr>
+              <w:tab/>
+            </w:r>
+            <w:r>
+              <w:rPr>
+                <w:rFonts w:ascii="Times New Roman" w:hAnsi="Times New Roman" w:cs="Times New Roman"/>
+                <w:noProof/>
+                <w:webHidden/>
+                <w:sz w:val="28"/>
+                <w:szCs w:val="28"/>
+              </w:rPr>
+              <w:fldChar w:fldCharType="begin"/>
+            </w:r>
+            <w:r>
+              <w:rPr>
+                <w:rFonts w:ascii="Times New Roman" w:hAnsi="Times New Roman" w:cs="Times New Roman"/>
+                <w:noProof/>
+                <w:webHidden/>
+                <w:sz w:val="28"/>
+                <w:szCs w:val="28"/>
+              </w:rPr>
+              <w:instrText xml:space="preserve"> PAGEREF _Toc135731190 \h </w:instrText>
+            </w:r>
+            <w:r>
+              <w:rPr>
+                <w:rFonts w:ascii="Times New Roman" w:hAnsi="Times New Roman" w:cs="Times New Roman"/>
+                <w:noProof/>
+                <w:webHidden/>
+                <w:sz w:val="28"/>
+                <w:szCs w:val="28"/>
+              </w:rPr>
+            </w:r>
+            <w:r>
+              <w:rPr>
+                <w:rFonts w:ascii="Times New Roman" w:hAnsi="Times New Roman" w:cs="Times New Roman"/>
+                <w:noProof/>
+                <w:webHidden/>
+                <w:sz w:val="28"/>
+                <w:szCs w:val="28"/>
+              </w:rPr>
+              <w:fldChar w:fldCharType="separate"/>
+            </w:r>
+            <w:r>
+              <w:rPr>
+                <w:rFonts w:ascii="Times New Roman" w:hAnsi="Times New Roman" w:cs="Times New Roman"/>
+                <w:noProof/>
+                <w:webHidden/>
+                <w:sz w:val="28"/>
+                <w:szCs w:val="28"/>
+              </w:rPr>
+              <w:t>6</w:t>
+            </w:r>
+            <w:r>
+              <w:rPr>
+                <w:rFonts w:ascii="Times New Roman" w:hAnsi="Times New Roman" w:cs="Times New Roman"/>
+                <w:noProof/>
+                <w:webHidden/>
+                <w:sz w:val="28"/>
+                <w:szCs w:val="28"/>
+              </w:rPr>
+              <w:fldChar w:fldCharType="end"/>
+            </w:r>
+          </w:hyperlink>
+        </w:p>
+        <w:p>
+          <w:pPr>
+            <w:pStyle w:val="21"/>
+            <w:ind w:firstLine="709"/>
+            <w:rPr>
+              <w:rFonts w:ascii="Times New Roman" w:eastAsiaTheme="minorEastAsia" w:hAnsi="Times New Roman" w:cs="Times New Roman"/>
+              <w:noProof/>
+              <w:sz w:val="28"/>
+              <w:szCs w:val="28"/>
+              <w:lang w:eastAsia="ru-RU"/>
+            </w:rPr>
+          </w:pPr>
+          <w:hyperlink w:anchor="_Toc135731191" w:history="1">
+            <w:r>
+              <w:rPr>
+                <w:rStyle w:val="a9"/>
+                <w:rFonts w:ascii="Times New Roman" w:hAnsi="Times New Roman" w:cs="Times New Roman"/>
+                <w:b/>
+                <w:bCs/>
+                <w:noProof/>
+                <w:sz w:val="28"/>
+                <w:szCs w:val="28"/>
+              </w:rPr>
+              <w:t>2.3</w:t>
+            </w:r>
+            <w:r>
+              <w:rPr>
+                <w:rFonts w:ascii="Times New Roman" w:eastAsiaTheme="minorEastAsia" w:hAnsi="Times New Roman" w:cs="Times New Roman"/>
+                <w:noProof/>
+                <w:sz w:val="28"/>
+                <w:szCs w:val="28"/>
+                <w:lang w:eastAsia="ru-RU"/>
+              </w:rPr>
+              <w:t xml:space="preserve"> </w:t>
+            </w:r>
+            <w:r>
+              <w:rPr>
+                <w:rStyle w:val="a9"/>
+                <w:rFonts w:ascii="Times New Roman" w:hAnsi="Times New Roman" w:cs="Times New Roman"/>
+                <w:b/>
+                <w:bCs/>
+                <w:noProof/>
+                <w:sz w:val="28"/>
+                <w:szCs w:val="28"/>
+              </w:rPr>
+              <w:t>Требования к скорости работы программы</w:t>
+            </w:r>
+            <w:r>
+              <w:rPr>
+                <w:rFonts w:ascii="Times New Roman" w:hAnsi="Times New Roman" w:cs="Times New Roman"/>
+                <w:noProof/>
+                <w:webHidden/>
+                <w:sz w:val="28"/>
+                <w:szCs w:val="28"/>
+              </w:rPr>
+              <w:tab/>
+            </w:r>
+            <w:r>
+              <w:rPr>
+                <w:rFonts w:ascii="Times New Roman" w:hAnsi="Times New Roman" w:cs="Times New Roman"/>
+                <w:noProof/>
+                <w:webHidden/>
+                <w:sz w:val="28"/>
+                <w:szCs w:val="28"/>
+              </w:rPr>
+              <w:fldChar w:fldCharType="begin"/>
+            </w:r>
+            <w:r>
+              <w:rPr>
+                <w:rFonts w:ascii="Times New Roman" w:hAnsi="Times New Roman" w:cs="Times New Roman"/>
+                <w:noProof/>
+                <w:webHidden/>
+                <w:sz w:val="28"/>
+                <w:szCs w:val="28"/>
+              </w:rPr>
+              <w:instrText xml:space="preserve"> PAGEREF _Toc135731191 \h </w:instrText>
+            </w:r>
+            <w:r>
+              <w:rPr>
+                <w:rFonts w:ascii="Times New Roman" w:hAnsi="Times New Roman" w:cs="Times New Roman"/>
+                <w:noProof/>
+                <w:webHidden/>
+                <w:sz w:val="28"/>
+                <w:szCs w:val="28"/>
+              </w:rPr>
+            </w:r>
+            <w:r>
+              <w:rPr>
+                <w:rFonts w:ascii="Times New Roman" w:hAnsi="Times New Roman" w:cs="Times New Roman"/>
+                <w:noProof/>
+                <w:webHidden/>
+                <w:sz w:val="28"/>
+                <w:szCs w:val="28"/>
+              </w:rPr>
+              <w:fldChar w:fldCharType="separate"/>
+            </w:r>
+            <w:r>
+              <w:rPr>
+                <w:rFonts w:ascii="Times New Roman" w:hAnsi="Times New Roman" w:cs="Times New Roman"/>
+                <w:noProof/>
+                <w:webHidden/>
+                <w:sz w:val="28"/>
+                <w:szCs w:val="28"/>
+              </w:rPr>
+              <w:t>7</w:t>
+            </w:r>
+            <w:r>
+              <w:rPr>
+                <w:rFonts w:ascii="Times New Roman" w:hAnsi="Times New Roman" w:cs="Times New Roman"/>
+                <w:noProof/>
+                <w:webHidden/>
+                <w:sz w:val="28"/>
+                <w:szCs w:val="28"/>
+              </w:rPr>
+              <w:fldChar w:fldCharType="end"/>
+            </w:r>
+          </w:hyperlink>
+        </w:p>
+        <w:p>
+          <w:pPr>
+            <w:pStyle w:val="11"/>
+            <w:tabs>
+              <w:tab w:val="left" w:pos="440"/>
+              <w:tab w:val="right" w:leader="dot" w:pos="9345"/>
+            </w:tabs>
+            <w:spacing w:after="0" w:line="360" w:lineRule="auto"/>
+            <w:rPr>
+              <w:rFonts w:ascii="Times New Roman" w:eastAsiaTheme="minorEastAsia" w:hAnsi="Times New Roman" w:cs="Times New Roman"/>
+              <w:noProof/>
+              <w:sz w:val="28"/>
+              <w:szCs w:val="28"/>
+              <w:lang w:eastAsia="ru-RU"/>
+            </w:rPr>
+          </w:pPr>
+          <w:hyperlink w:anchor="_Toc135731192" w:history="1">
+            <w:r>
+              <w:rPr>
+                <w:rStyle w:val="a9"/>
+                <w:rFonts w:ascii="Times New Roman" w:hAnsi="Times New Roman" w:cs="Times New Roman"/>
+                <w:b/>
+                <w:bCs/>
+                <w:noProof/>
+                <w:sz w:val="28"/>
+                <w:szCs w:val="28"/>
+              </w:rPr>
+              <w:t>3</w:t>
+            </w:r>
+            <w:r>
+              <w:rPr>
+                <w:rFonts w:ascii="Times New Roman" w:eastAsiaTheme="minorEastAsia" w:hAnsi="Times New Roman" w:cs="Times New Roman"/>
+                <w:noProof/>
+                <w:sz w:val="28"/>
+                <w:szCs w:val="28"/>
+                <w:lang w:eastAsia="ru-RU"/>
+              </w:rPr>
+              <w:t xml:space="preserve"> </w:t>
+            </w:r>
+            <w:r>
+              <w:rPr>
+                <w:rStyle w:val="a9"/>
+                <w:rFonts w:ascii="Times New Roman" w:hAnsi="Times New Roman" w:cs="Times New Roman"/>
+                <w:b/>
+                <w:bCs/>
+                <w:noProof/>
+                <w:sz w:val="28"/>
+                <w:szCs w:val="28"/>
+              </w:rPr>
+              <w:t>ОБРАЩЕНИЕ К ПРОГРАММЕ</w:t>
+            </w:r>
+            <w:r>
+              <w:rPr>
+                <w:rFonts w:ascii="Times New Roman" w:hAnsi="Times New Roman" w:cs="Times New Roman"/>
+                <w:noProof/>
+                <w:webHidden/>
+                <w:sz w:val="28"/>
+                <w:szCs w:val="28"/>
+              </w:rPr>
+              <w:tab/>
+            </w:r>
+            <w:r>
+              <w:rPr>
+                <w:rFonts w:ascii="Times New Roman" w:hAnsi="Times New Roman" w:cs="Times New Roman"/>
+                <w:noProof/>
+                <w:webHidden/>
+                <w:sz w:val="28"/>
+                <w:szCs w:val="28"/>
+              </w:rPr>
+              <w:fldChar w:fldCharType="begin"/>
+            </w:r>
+            <w:r>
+              <w:rPr>
+                <w:rFonts w:ascii="Times New Roman" w:hAnsi="Times New Roman" w:cs="Times New Roman"/>
+                <w:noProof/>
+                <w:webHidden/>
+                <w:sz w:val="28"/>
+                <w:szCs w:val="28"/>
+              </w:rPr>
+              <w:instrText xml:space="preserve"> PAGEREF _Toc135731192 \h </w:instrText>
+            </w:r>
+            <w:r>
+              <w:rPr>
+                <w:rFonts w:ascii="Times New Roman" w:hAnsi="Times New Roman" w:cs="Times New Roman"/>
+                <w:noProof/>
+                <w:webHidden/>
+                <w:sz w:val="28"/>
+                <w:szCs w:val="28"/>
+              </w:rPr>
+            </w:r>
+            <w:r>
+              <w:rPr>
+                <w:rFonts w:ascii="Times New Roman" w:hAnsi="Times New Roman" w:cs="Times New Roman"/>
+                <w:noProof/>
+                <w:webHidden/>
+                <w:sz w:val="28"/>
+                <w:szCs w:val="28"/>
+              </w:rPr>
+              <w:fldChar w:fldCharType="separate"/>
+            </w:r>
+            <w:r>
+              <w:rPr>
+                <w:rFonts w:ascii="Times New Roman" w:hAnsi="Times New Roman" w:cs="Times New Roman"/>
+                <w:noProof/>
+                <w:webHidden/>
+                <w:sz w:val="28"/>
+                <w:szCs w:val="28"/>
+              </w:rPr>
+              <w:t>8</w:t>
             </w:r>
             <w:r>
               <w:rPr>
@@ -5476,16 +5968,18 @@
               <w:lang w:eastAsia="ru-RU"/>
             </w:rPr>
           </w:pPr>
-          <w:hyperlink w:anchor="_Toc132922722" w:history="1">
+          <w:hyperlink w:anchor="_Toc135731193" w:history="1">
             <w:r>
               <w:rPr>
                 <w:rStyle w:val="a9"/>
                 <w:rFonts w:ascii="Times New Roman" w:hAnsi="Times New Roman" w:cs="Times New Roman"/>
-                <w:noProof/>
-                <w:sz w:val="28"/>
-                <w:szCs w:val="28"/>
-              </w:rPr>
-              <w:t>2 НАЗНАЧЕНИЕ И СФЕРА ПРИМЕНЕНИЯ</w:t>
+                <w:b/>
+                <w:bCs/>
+                <w:noProof/>
+                <w:sz w:val="28"/>
+                <w:szCs w:val="28"/>
+              </w:rPr>
+              <w:t>4 ВХОДНЫЕ И ВЫХОДНЫЕ ДАННЫЕ</w:t>
             </w:r>
             <w:r>
               <w:rPr>
@@ -5515,7 +6009,7 @@
                 <w:sz w:val="28"/>
                 <w:szCs w:val="28"/>
               </w:rPr>
-              <w:instrText xml:space="preserve"> PAGEREF _Toc132922722 \h </w:instrText>
+              <w:instrText xml:space="preserve"> PAGEREF _Toc135731193 \h </w:instrText>
             </w:r>
             <w:r>
               <w:rPr>
@@ -5544,7 +6038,7 @@
                 <w:sz w:val="28"/>
                 <w:szCs w:val="28"/>
               </w:rPr>
-              <w:t>6</w:t>
+              <w:t>9</w:t>
             </w:r>
             <w:r>
               <w:rPr>
@@ -5573,16 +6067,18 @@
               <w:lang w:eastAsia="ru-RU"/>
             </w:rPr>
           </w:pPr>
-          <w:hyperlink w:anchor="_Toc132922723" w:history="1">
+          <w:hyperlink w:anchor="_Toc135731194" w:history="1">
             <w:r>
               <w:rPr>
                 <w:rStyle w:val="a9"/>
                 <w:rFonts w:ascii="Times New Roman" w:hAnsi="Times New Roman" w:cs="Times New Roman"/>
-                <w:noProof/>
-                <w:sz w:val="28"/>
-                <w:szCs w:val="28"/>
-              </w:rPr>
-              <w:t>3 ТЕХНИЧЕСКИЕ ХАРАКТЕРИСТИКИ</w:t>
+                <w:b/>
+                <w:bCs/>
+                <w:noProof/>
+                <w:sz w:val="28"/>
+                <w:szCs w:val="28"/>
+              </w:rPr>
+              <w:t>5 СООБЩЕНИЯ</w:t>
             </w:r>
             <w:r>
               <w:rPr>
@@ -5612,7 +6108,7 @@
                 <w:sz w:val="28"/>
                 <w:szCs w:val="28"/>
               </w:rPr>
-              <w:instrText xml:space="preserve"> PAGEREF _Toc132922723 \h </w:instrText>
+              <w:instrText xml:space="preserve"> PAGEREF _Toc135731194 \h </w:instrText>
             </w:r>
             <w:r>
               <w:rPr>
@@ -5641,577 +6137,7 @@
                 <w:sz w:val="28"/>
                 <w:szCs w:val="28"/>
               </w:rPr>
-              <w:t>7</w:t>
-            </w:r>
-            <w:r>
-              <w:rPr>
-                <w:rFonts w:ascii="Times New Roman" w:hAnsi="Times New Roman" w:cs="Times New Roman"/>
-                <w:noProof/>
-                <w:webHidden/>
-                <w:sz w:val="28"/>
-                <w:szCs w:val="28"/>
-              </w:rPr>
-              <w:fldChar w:fldCharType="end"/>
-            </w:r>
-          </w:hyperlink>
-        </w:p>
-        <w:p>
-          <w:pPr>
-            <w:pStyle w:val="21"/>
-            <w:ind w:firstLine="709"/>
-            <w:rPr>
-              <w:rFonts w:ascii="Times New Roman" w:eastAsiaTheme="minorEastAsia" w:hAnsi="Times New Roman" w:cs="Times New Roman"/>
-              <w:noProof/>
-              <w:sz w:val="28"/>
-              <w:szCs w:val="28"/>
-              <w:lang w:eastAsia="ru-RU"/>
-            </w:rPr>
-          </w:pPr>
-          <w:hyperlink w:anchor="_Toc132922724" w:history="1">
-            <w:r>
-              <w:rPr>
-                <w:rStyle w:val="a9"/>
-                <w:rFonts w:ascii="Times New Roman" w:hAnsi="Times New Roman" w:cs="Times New Roman"/>
-                <w:noProof/>
-                <w:sz w:val="28"/>
-                <w:szCs w:val="28"/>
-              </w:rPr>
-              <w:t>3.1 Требования к функциональным характеристикам</w:t>
-            </w:r>
-            <w:r>
-              <w:rPr>
-                <w:rFonts w:ascii="Times New Roman" w:hAnsi="Times New Roman" w:cs="Times New Roman"/>
-                <w:noProof/>
-                <w:webHidden/>
-                <w:sz w:val="28"/>
-                <w:szCs w:val="28"/>
-              </w:rPr>
-              <w:tab/>
-            </w:r>
-            <w:r>
-              <w:rPr>
-                <w:rFonts w:ascii="Times New Roman" w:hAnsi="Times New Roman" w:cs="Times New Roman"/>
-                <w:noProof/>
-                <w:webHidden/>
-                <w:sz w:val="28"/>
-                <w:szCs w:val="28"/>
-              </w:rPr>
-              <w:fldChar w:fldCharType="begin"/>
-            </w:r>
-            <w:r>
-              <w:rPr>
-                <w:rFonts w:ascii="Times New Roman" w:hAnsi="Times New Roman" w:cs="Times New Roman"/>
-                <w:noProof/>
-                <w:webHidden/>
-                <w:sz w:val="28"/>
-                <w:szCs w:val="28"/>
-              </w:rPr>
-              <w:instrText xml:space="preserve"> PAGEREF _Toc132922724 \h </w:instrText>
-            </w:r>
-            <w:r>
-              <w:rPr>
-                <w:rFonts w:ascii="Times New Roman" w:hAnsi="Times New Roman" w:cs="Times New Roman"/>
-                <w:noProof/>
-                <w:webHidden/>
-                <w:sz w:val="28"/>
-                <w:szCs w:val="28"/>
-              </w:rPr>
-            </w:r>
-            <w:r>
-              <w:rPr>
-                <w:rFonts w:ascii="Times New Roman" w:hAnsi="Times New Roman" w:cs="Times New Roman"/>
-                <w:noProof/>
-                <w:webHidden/>
-                <w:sz w:val="28"/>
-                <w:szCs w:val="28"/>
-              </w:rPr>
-              <w:fldChar w:fldCharType="separate"/>
-            </w:r>
-            <w:r>
-              <w:rPr>
-                <w:rFonts w:ascii="Times New Roman" w:hAnsi="Times New Roman" w:cs="Times New Roman"/>
-                <w:noProof/>
-                <w:webHidden/>
-                <w:sz w:val="28"/>
-                <w:szCs w:val="28"/>
-              </w:rPr>
-              <w:t>7</w:t>
-            </w:r>
-            <w:r>
-              <w:rPr>
-                <w:rFonts w:ascii="Times New Roman" w:hAnsi="Times New Roman" w:cs="Times New Roman"/>
-                <w:noProof/>
-                <w:webHidden/>
-                <w:sz w:val="28"/>
-                <w:szCs w:val="28"/>
-              </w:rPr>
-              <w:fldChar w:fldCharType="end"/>
-            </w:r>
-          </w:hyperlink>
-        </w:p>
-        <w:p>
-          <w:pPr>
-            <w:pStyle w:val="21"/>
-            <w:ind w:firstLine="709"/>
-            <w:rPr>
-              <w:rFonts w:ascii="Times New Roman" w:eastAsiaTheme="minorEastAsia" w:hAnsi="Times New Roman" w:cs="Times New Roman"/>
-              <w:noProof/>
-              <w:sz w:val="28"/>
-              <w:szCs w:val="28"/>
-              <w:lang w:eastAsia="ru-RU"/>
-            </w:rPr>
-          </w:pPr>
-          <w:hyperlink w:anchor="_Toc132922725" w:history="1">
-            <w:r>
-              <w:rPr>
-                <w:rStyle w:val="a9"/>
-                <w:rFonts w:ascii="Times New Roman" w:hAnsi="Times New Roman" w:cs="Times New Roman"/>
-                <w:noProof/>
-                <w:sz w:val="28"/>
-                <w:szCs w:val="28"/>
-              </w:rPr>
-              <w:t>3.2 Требования к составу и параметрам технических средств</w:t>
-            </w:r>
-            <w:r>
-              <w:rPr>
-                <w:rFonts w:ascii="Times New Roman" w:hAnsi="Times New Roman" w:cs="Times New Roman"/>
-                <w:noProof/>
-                <w:webHidden/>
-                <w:sz w:val="28"/>
-                <w:szCs w:val="28"/>
-              </w:rPr>
-              <w:tab/>
-            </w:r>
-            <w:r>
-              <w:rPr>
-                <w:rFonts w:ascii="Times New Roman" w:hAnsi="Times New Roman" w:cs="Times New Roman"/>
-                <w:noProof/>
-                <w:webHidden/>
-                <w:sz w:val="28"/>
-                <w:szCs w:val="28"/>
-              </w:rPr>
-              <w:fldChar w:fldCharType="begin"/>
-            </w:r>
-            <w:r>
-              <w:rPr>
-                <w:rFonts w:ascii="Times New Roman" w:hAnsi="Times New Roman" w:cs="Times New Roman"/>
-                <w:noProof/>
-                <w:webHidden/>
-                <w:sz w:val="28"/>
-                <w:szCs w:val="28"/>
-              </w:rPr>
-              <w:instrText xml:space="preserve"> PAGEREF _Toc132922725 \h </w:instrText>
-            </w:r>
-            <w:r>
-              <w:rPr>
-                <w:rFonts w:ascii="Times New Roman" w:hAnsi="Times New Roman" w:cs="Times New Roman"/>
-                <w:noProof/>
-                <w:webHidden/>
-                <w:sz w:val="28"/>
-                <w:szCs w:val="28"/>
-              </w:rPr>
-            </w:r>
-            <w:r>
-              <w:rPr>
-                <w:rFonts w:ascii="Times New Roman" w:hAnsi="Times New Roman" w:cs="Times New Roman"/>
-                <w:noProof/>
-                <w:webHidden/>
-                <w:sz w:val="28"/>
-                <w:szCs w:val="28"/>
-              </w:rPr>
-              <w:fldChar w:fldCharType="separate"/>
-            </w:r>
-            <w:r>
-              <w:rPr>
-                <w:rFonts w:ascii="Times New Roman" w:hAnsi="Times New Roman" w:cs="Times New Roman"/>
-                <w:noProof/>
-                <w:webHidden/>
-                <w:sz w:val="28"/>
-                <w:szCs w:val="28"/>
-              </w:rPr>
-              <w:t>8</w:t>
-            </w:r>
-            <w:r>
-              <w:rPr>
-                <w:rFonts w:ascii="Times New Roman" w:hAnsi="Times New Roman" w:cs="Times New Roman"/>
-                <w:noProof/>
-                <w:webHidden/>
-                <w:sz w:val="28"/>
-                <w:szCs w:val="28"/>
-              </w:rPr>
-              <w:fldChar w:fldCharType="end"/>
-            </w:r>
-          </w:hyperlink>
-        </w:p>
-        <w:p>
-          <w:pPr>
-            <w:pStyle w:val="21"/>
-            <w:ind w:firstLine="709"/>
-            <w:rPr>
-              <w:rFonts w:ascii="Times New Roman" w:eastAsiaTheme="minorEastAsia" w:hAnsi="Times New Roman" w:cs="Times New Roman"/>
-              <w:noProof/>
-              <w:sz w:val="28"/>
-              <w:szCs w:val="28"/>
-              <w:lang w:eastAsia="ru-RU"/>
-            </w:rPr>
-          </w:pPr>
-          <w:hyperlink w:anchor="_Toc132922726" w:history="1">
-            <w:r>
-              <w:rPr>
-                <w:rStyle w:val="a9"/>
-                <w:rFonts w:ascii="Times New Roman" w:hAnsi="Times New Roman" w:cs="Times New Roman"/>
-                <w:noProof/>
-                <w:sz w:val="28"/>
-                <w:szCs w:val="28"/>
-              </w:rPr>
-              <w:t>3.3 Алгоритм работы программы</w:t>
-            </w:r>
-            <w:r>
-              <w:rPr>
-                <w:rFonts w:ascii="Times New Roman" w:hAnsi="Times New Roman" w:cs="Times New Roman"/>
-                <w:noProof/>
-                <w:webHidden/>
-                <w:sz w:val="28"/>
-                <w:szCs w:val="28"/>
-              </w:rPr>
-              <w:tab/>
-            </w:r>
-            <w:r>
-              <w:rPr>
-                <w:rFonts w:ascii="Times New Roman" w:hAnsi="Times New Roman" w:cs="Times New Roman"/>
-                <w:noProof/>
-                <w:webHidden/>
-                <w:sz w:val="28"/>
-                <w:szCs w:val="28"/>
-              </w:rPr>
-              <w:fldChar w:fldCharType="begin"/>
-            </w:r>
-            <w:r>
-              <w:rPr>
-                <w:rFonts w:ascii="Times New Roman" w:hAnsi="Times New Roman" w:cs="Times New Roman"/>
-                <w:noProof/>
-                <w:webHidden/>
-                <w:sz w:val="28"/>
-                <w:szCs w:val="28"/>
-              </w:rPr>
-              <w:instrText xml:space="preserve"> PAGEREF _Toc132922726 \h </w:instrText>
-            </w:r>
-            <w:r>
-              <w:rPr>
-                <w:rFonts w:ascii="Times New Roman" w:hAnsi="Times New Roman" w:cs="Times New Roman"/>
-                <w:noProof/>
-                <w:webHidden/>
-                <w:sz w:val="28"/>
-                <w:szCs w:val="28"/>
-              </w:rPr>
-            </w:r>
-            <w:r>
-              <w:rPr>
-                <w:rFonts w:ascii="Times New Roman" w:hAnsi="Times New Roman" w:cs="Times New Roman"/>
-                <w:noProof/>
-                <w:webHidden/>
-                <w:sz w:val="28"/>
-                <w:szCs w:val="28"/>
-              </w:rPr>
-              <w:fldChar w:fldCharType="separate"/>
-            </w:r>
-            <w:r>
-              <w:rPr>
-                <w:rFonts w:ascii="Times New Roman" w:hAnsi="Times New Roman" w:cs="Times New Roman"/>
-                <w:noProof/>
-                <w:webHidden/>
-                <w:sz w:val="28"/>
-                <w:szCs w:val="28"/>
-              </w:rPr>
-              <w:t>9</w:t>
-            </w:r>
-            <w:r>
-              <w:rPr>
-                <w:rFonts w:ascii="Times New Roman" w:hAnsi="Times New Roman" w:cs="Times New Roman"/>
-                <w:noProof/>
-                <w:webHidden/>
-                <w:sz w:val="28"/>
-                <w:szCs w:val="28"/>
-              </w:rPr>
-              <w:fldChar w:fldCharType="end"/>
-            </w:r>
-          </w:hyperlink>
-        </w:p>
-        <w:p>
-          <w:pPr>
-            <w:pStyle w:val="21"/>
-            <w:ind w:firstLine="709"/>
-            <w:rPr>
-              <w:rFonts w:ascii="Times New Roman" w:eastAsiaTheme="minorEastAsia" w:hAnsi="Times New Roman" w:cs="Times New Roman"/>
-              <w:noProof/>
-              <w:sz w:val="28"/>
-              <w:szCs w:val="28"/>
-              <w:lang w:eastAsia="ru-RU"/>
-            </w:rPr>
-          </w:pPr>
-          <w:hyperlink w:anchor="_Toc132922727" w:history="1">
-            <w:r>
-              <w:rPr>
-                <w:rStyle w:val="a9"/>
-                <w:rFonts w:ascii="Times New Roman" w:hAnsi="Times New Roman" w:cs="Times New Roman"/>
-                <w:noProof/>
-                <w:sz w:val="28"/>
-                <w:szCs w:val="28"/>
-              </w:rPr>
-              <w:t>3.4 Структура входных и выходных данных</w:t>
-            </w:r>
-            <w:r>
-              <w:rPr>
-                <w:rFonts w:ascii="Times New Roman" w:hAnsi="Times New Roman" w:cs="Times New Roman"/>
-                <w:noProof/>
-                <w:webHidden/>
-                <w:sz w:val="28"/>
-                <w:szCs w:val="28"/>
-              </w:rPr>
-              <w:tab/>
-            </w:r>
-            <w:r>
-              <w:rPr>
-                <w:rFonts w:ascii="Times New Roman" w:hAnsi="Times New Roman" w:cs="Times New Roman"/>
-                <w:noProof/>
-                <w:webHidden/>
-                <w:sz w:val="28"/>
-                <w:szCs w:val="28"/>
-              </w:rPr>
-              <w:fldChar w:fldCharType="begin"/>
-            </w:r>
-            <w:r>
-              <w:rPr>
-                <w:rFonts w:ascii="Times New Roman" w:hAnsi="Times New Roman" w:cs="Times New Roman"/>
-                <w:noProof/>
-                <w:webHidden/>
-                <w:sz w:val="28"/>
-                <w:szCs w:val="28"/>
-              </w:rPr>
-              <w:instrText xml:space="preserve"> PAGEREF _Toc132922727 \h </w:instrText>
-            </w:r>
-            <w:r>
-              <w:rPr>
-                <w:rFonts w:ascii="Times New Roman" w:hAnsi="Times New Roman" w:cs="Times New Roman"/>
-                <w:noProof/>
-                <w:webHidden/>
-                <w:sz w:val="28"/>
-                <w:szCs w:val="28"/>
-              </w:rPr>
-            </w:r>
-            <w:r>
-              <w:rPr>
-                <w:rFonts w:ascii="Times New Roman" w:hAnsi="Times New Roman" w:cs="Times New Roman"/>
-                <w:noProof/>
-                <w:webHidden/>
-                <w:sz w:val="28"/>
-                <w:szCs w:val="28"/>
-              </w:rPr>
-              <w:fldChar w:fldCharType="separate"/>
-            </w:r>
-            <w:r>
-              <w:rPr>
-                <w:rFonts w:ascii="Times New Roman" w:hAnsi="Times New Roman" w:cs="Times New Roman"/>
-                <w:noProof/>
-                <w:webHidden/>
-                <w:sz w:val="28"/>
-                <w:szCs w:val="28"/>
-              </w:rPr>
               <w:t>11</w:t>
-            </w:r>
-            <w:r>
-              <w:rPr>
-                <w:rFonts w:ascii="Times New Roman" w:hAnsi="Times New Roman" w:cs="Times New Roman"/>
-                <w:noProof/>
-                <w:webHidden/>
-                <w:sz w:val="28"/>
-                <w:szCs w:val="28"/>
-              </w:rPr>
-              <w:fldChar w:fldCharType="end"/>
-            </w:r>
-          </w:hyperlink>
-        </w:p>
-        <w:p>
-          <w:pPr>
-            <w:pStyle w:val="11"/>
-            <w:tabs>
-              <w:tab w:val="right" w:leader="dot" w:pos="9345"/>
-            </w:tabs>
-            <w:spacing w:after="0" w:line="360" w:lineRule="auto"/>
-            <w:rPr>
-              <w:rFonts w:ascii="Times New Roman" w:eastAsiaTheme="minorEastAsia" w:hAnsi="Times New Roman" w:cs="Times New Roman"/>
-              <w:noProof/>
-              <w:sz w:val="28"/>
-              <w:szCs w:val="28"/>
-              <w:lang w:eastAsia="ru-RU"/>
-            </w:rPr>
-          </w:pPr>
-          <w:hyperlink w:anchor="_Toc132922728" w:history="1">
-            <w:r>
-              <w:rPr>
-                <w:rStyle w:val="a9"/>
-                <w:rFonts w:ascii="Times New Roman" w:hAnsi="Times New Roman" w:cs="Times New Roman"/>
-                <w:noProof/>
-                <w:sz w:val="28"/>
-                <w:szCs w:val="28"/>
-              </w:rPr>
-              <w:t>4 ОЖИДАЕМЫЕ ТЕХНИКО-ЭКОНОМИЧЕСКИЕ ПОКАЗАТЕЛИ</w:t>
-            </w:r>
-            <w:r>
-              <w:rPr>
-                <w:rFonts w:ascii="Times New Roman" w:hAnsi="Times New Roman" w:cs="Times New Roman"/>
-                <w:noProof/>
-                <w:webHidden/>
-                <w:sz w:val="28"/>
-                <w:szCs w:val="28"/>
-              </w:rPr>
-              <w:tab/>
-            </w:r>
-            <w:r>
-              <w:rPr>
-                <w:rFonts w:ascii="Times New Roman" w:hAnsi="Times New Roman" w:cs="Times New Roman"/>
-                <w:noProof/>
-                <w:webHidden/>
-                <w:sz w:val="28"/>
-                <w:szCs w:val="28"/>
-              </w:rPr>
-              <w:fldChar w:fldCharType="begin"/>
-            </w:r>
-            <w:r>
-              <w:rPr>
-                <w:rFonts w:ascii="Times New Roman" w:hAnsi="Times New Roman" w:cs="Times New Roman"/>
-                <w:noProof/>
-                <w:webHidden/>
-                <w:sz w:val="28"/>
-                <w:szCs w:val="28"/>
-              </w:rPr>
-              <w:instrText xml:space="preserve"> PAGEREF _Toc132922728 \h </w:instrText>
-            </w:r>
-            <w:r>
-              <w:rPr>
-                <w:rFonts w:ascii="Times New Roman" w:hAnsi="Times New Roman" w:cs="Times New Roman"/>
-                <w:noProof/>
-                <w:webHidden/>
-                <w:sz w:val="28"/>
-                <w:szCs w:val="28"/>
-              </w:rPr>
-            </w:r>
-            <w:r>
-              <w:rPr>
-                <w:rFonts w:ascii="Times New Roman" w:hAnsi="Times New Roman" w:cs="Times New Roman"/>
-                <w:noProof/>
-                <w:webHidden/>
-                <w:sz w:val="28"/>
-                <w:szCs w:val="28"/>
-              </w:rPr>
-              <w:fldChar w:fldCharType="separate"/>
-            </w:r>
-            <w:r>
-              <w:rPr>
-                <w:rFonts w:ascii="Times New Roman" w:hAnsi="Times New Roman" w:cs="Times New Roman"/>
-                <w:noProof/>
-                <w:webHidden/>
-                <w:sz w:val="28"/>
-                <w:szCs w:val="28"/>
-              </w:rPr>
-              <w:t>13</w:t>
-            </w:r>
-            <w:r>
-              <w:rPr>
-                <w:rFonts w:ascii="Times New Roman" w:hAnsi="Times New Roman" w:cs="Times New Roman"/>
-                <w:noProof/>
-                <w:webHidden/>
-                <w:sz w:val="28"/>
-                <w:szCs w:val="28"/>
-              </w:rPr>
-              <w:fldChar w:fldCharType="end"/>
-            </w:r>
-          </w:hyperlink>
-        </w:p>
-        <w:p>
-          <w:pPr>
-            <w:pStyle w:val="11"/>
-            <w:tabs>
-              <w:tab w:val="right" w:leader="dot" w:pos="9345"/>
-            </w:tabs>
-            <w:spacing w:after="0" w:line="360" w:lineRule="auto"/>
-            <w:rPr>
-              <w:rFonts w:ascii="Times New Roman" w:eastAsiaTheme="minorEastAsia" w:hAnsi="Times New Roman" w:cs="Times New Roman"/>
-              <w:noProof/>
-              <w:sz w:val="28"/>
-              <w:szCs w:val="28"/>
-              <w:lang w:eastAsia="ru-RU"/>
-            </w:rPr>
-          </w:pPr>
-          <w:hyperlink w:anchor="_Toc132922729" w:history="1">
-            <w:r>
-              <w:rPr>
-                <w:rStyle w:val="a9"/>
-                <w:rFonts w:ascii="Times New Roman" w:hAnsi="Times New Roman" w:cs="Times New Roman"/>
-                <w:noProof/>
-                <w:sz w:val="28"/>
-                <w:szCs w:val="28"/>
-              </w:rPr>
-              <w:t>СПИСОК ИСТОЧНИКОВ</w:t>
-            </w:r>
-            <w:r>
-              <w:rPr>
-                <w:rFonts w:ascii="Times New Roman" w:hAnsi="Times New Roman" w:cs="Times New Roman"/>
-                <w:noProof/>
-                <w:webHidden/>
-                <w:sz w:val="28"/>
-                <w:szCs w:val="28"/>
-              </w:rPr>
-              <w:tab/>
-            </w:r>
-            <w:r>
-              <w:rPr>
-                <w:rFonts w:ascii="Times New Roman" w:hAnsi="Times New Roman" w:cs="Times New Roman"/>
-                <w:noProof/>
-                <w:webHidden/>
-                <w:sz w:val="28"/>
-                <w:szCs w:val="28"/>
-              </w:rPr>
-              <w:fldChar w:fldCharType="begin"/>
-            </w:r>
-            <w:r>
-              <w:rPr>
-                <w:rFonts w:ascii="Times New Roman" w:hAnsi="Times New Roman" w:cs="Times New Roman"/>
-                <w:noProof/>
-                <w:webHidden/>
-                <w:sz w:val="28"/>
-                <w:szCs w:val="28"/>
-              </w:rPr>
-              <w:instrText xml:space="preserve"> PAGEREF _Toc132922729 \h </w:instrText>
-            </w:r>
-            <w:r>
-              <w:rPr>
-                <w:rFonts w:ascii="Times New Roman" w:hAnsi="Times New Roman" w:cs="Times New Roman"/>
-                <w:noProof/>
-                <w:webHidden/>
-                <w:sz w:val="28"/>
-                <w:szCs w:val="28"/>
-              </w:rPr>
-            </w:r>
-            <w:r>
-              <w:rPr>
-                <w:rFonts w:ascii="Times New Roman" w:hAnsi="Times New Roman" w:cs="Times New Roman"/>
-                <w:noProof/>
-                <w:webHidden/>
-                <w:sz w:val="28"/>
-                <w:szCs w:val="28"/>
-              </w:rPr>
-              <w:fldChar w:fldCharType="separate"/>
-            </w:r>
-            <w:r>
-              <w:rPr>
-                <w:rFonts w:ascii="Times New Roman" w:hAnsi="Times New Roman" w:cs="Times New Roman"/>
-                <w:noProof/>
-                <w:webHidden/>
-                <w:sz w:val="28"/>
-                <w:szCs w:val="28"/>
-              </w:rPr>
-              <w:t>14</w:t>
             </w:r>
             <w:r>
               <w:rPr>
@@ -6287,7 +6213,7 @@
           <w:szCs w:val="28"/>
         </w:rPr>
       </w:pPr>
-      <w:bookmarkStart w:id="1" w:name="_Toc132922716"/>
+      <w:bookmarkStart w:id="1" w:name="_Toc135731183"/>
       <w:r>
         <w:rPr>
           <w:rFonts w:ascii="Times New Roman" w:hAnsi="Times New Roman" w:cs="Times New Roman"/>
@@ -6300,7 +6226,6 @@
         <w:lastRenderedPageBreak/>
         <w:t>1</w:t>
       </w:r>
-      <w:bookmarkEnd w:id="1"/>
       <w:r>
         <w:rPr>
           <w:rFonts w:ascii="Times New Roman" w:hAnsi="Times New Roman" w:cs="Times New Roman"/>
@@ -6312,6 +6237,7 @@
         </w:rPr>
         <w:t xml:space="preserve"> НАЗНАЧЕНИЕ И УСЛОВИЯ ПРИМЕНЕНИЯ ПРОГРАММЫ</w:t>
       </w:r>
+      <w:bookmarkEnd w:id="1"/>
     </w:p>
     <w:p>
       <w:pPr>
@@ -6332,7 +6258,7 @@
           <w:szCs w:val="28"/>
         </w:rPr>
       </w:pPr>
-      <w:bookmarkStart w:id="2" w:name="_Toc132922717"/>
+      <w:bookmarkStart w:id="2" w:name="_Toc135731184"/>
       <w:r>
         <w:rPr>
           <w:rFonts w:ascii="Times New Roman" w:hAnsi="Times New Roman" w:cs="Times New Roman"/>
@@ -6398,7 +6324,7 @@
           <w:szCs w:val="28"/>
         </w:rPr>
       </w:pPr>
-      <w:bookmarkStart w:id="3" w:name="_Toc132922718"/>
+      <w:bookmarkStart w:id="3" w:name="_Toc135731185"/>
       <w:r>
         <w:rPr>
           <w:rFonts w:ascii="Times New Roman" w:hAnsi="Times New Roman" w:cs="Times New Roman"/>
@@ -6493,7 +6419,7 @@
           <w:szCs w:val="28"/>
         </w:rPr>
       </w:pPr>
-      <w:bookmarkStart w:id="4" w:name="_Toc132922719"/>
+      <w:bookmarkStart w:id="4" w:name="_Toc135731186"/>
       <w:r>
         <w:rPr>
           <w:rFonts w:ascii="Times New Roman" w:hAnsi="Times New Roman" w:cs="Times New Roman"/>
@@ -6559,6 +6485,7 @@
           <w:szCs w:val="28"/>
         </w:rPr>
       </w:pPr>
+      <w:bookmarkStart w:id="5" w:name="_Toc135731187"/>
       <w:r>
         <w:rPr>
           <w:rFonts w:ascii="Times New Roman" w:hAnsi="Times New Roman" w:cs="Times New Roman"/>
@@ -6570,12 +6497,16 @@
         </w:rPr>
         <w:t>Технические требования</w:t>
       </w:r>
+      <w:bookmarkEnd w:id="5"/>
     </w:p>
     <w:p>
       <w:pPr>
-        <w:spacing w:after="0" w:line="360" w:lineRule="auto"/>
-        <w:ind w:firstLine="709"/>
-        <w:contextualSpacing/>
+        <w:pStyle w:val="aa"/>
+        <w:numPr>
+          <w:ilvl w:val="2"/>
+          <w:numId w:val="1"/>
+        </w:numPr>
+        <w:spacing w:line="360" w:lineRule="auto"/>
         <w:jc w:val="both"/>
         <w:rPr>
           <w:rFonts w:ascii="Times New Roman" w:hAnsi="Times New Roman" w:cs="Times New Roman"/>
@@ -6583,6 +6514,14 @@
           <w:szCs w:val="28"/>
         </w:rPr>
       </w:pPr>
+      <w:r>
+        <w:rPr>
+          <w:rFonts w:ascii="Times New Roman" w:hAnsi="Times New Roman" w:cs="Times New Roman"/>
+          <w:sz w:val="28"/>
+          <w:szCs w:val="28"/>
+        </w:rPr>
+        <w:t xml:space="preserve">Операционная система: мобильное приложение может работать на операционных системах </w:t>
+      </w:r>
       <w:proofErr w:type="spellStart"/>
       <w:r>
         <w:rPr>
@@ -6590,9 +6529,228 @@
           <w:sz w:val="28"/>
           <w:szCs w:val="28"/>
         </w:rPr>
-        <w:t>фвыфывывфы</w:t>
+        <w:t>iOS</w:t>
       </w:r>
       <w:proofErr w:type="spellEnd"/>
+      <w:r>
+        <w:rPr>
+          <w:rFonts w:ascii="Times New Roman" w:hAnsi="Times New Roman" w:cs="Times New Roman"/>
+          <w:sz w:val="28"/>
+          <w:szCs w:val="28"/>
+        </w:rPr>
+        <w:t xml:space="preserve"> или </w:t>
+      </w:r>
+      <w:proofErr w:type="spellStart"/>
+      <w:r>
+        <w:rPr>
+          <w:rFonts w:ascii="Times New Roman" w:hAnsi="Times New Roman" w:cs="Times New Roman"/>
+          <w:sz w:val="28"/>
+          <w:szCs w:val="28"/>
+        </w:rPr>
+        <w:t>Android</w:t>
+      </w:r>
+      <w:proofErr w:type="spellEnd"/>
+      <w:r>
+        <w:rPr>
+          <w:rFonts w:ascii="Times New Roman" w:hAnsi="Times New Roman" w:cs="Times New Roman"/>
+          <w:sz w:val="28"/>
+          <w:szCs w:val="28"/>
+        </w:rPr>
+        <w:t xml:space="preserve">, поэтому технические устройства должны быть совместимы с выбранной операционной системой. Минимальная поддерживаемая версия </w:t>
+      </w:r>
+      <w:proofErr w:type="spellStart"/>
+      <w:r>
+        <w:rPr>
+          <w:rFonts w:ascii="Times New Roman" w:hAnsi="Times New Roman" w:cs="Times New Roman"/>
+          <w:sz w:val="28"/>
+          <w:szCs w:val="28"/>
+        </w:rPr>
+        <w:t>Android</w:t>
+      </w:r>
+      <w:proofErr w:type="spellEnd"/>
+      <w:r>
+        <w:rPr>
+          <w:rFonts w:ascii="Times New Roman" w:hAnsi="Times New Roman" w:cs="Times New Roman"/>
+          <w:sz w:val="28"/>
+          <w:szCs w:val="28"/>
+        </w:rPr>
+        <w:t xml:space="preserve"> должна быть не менее 6.0, а для </w:t>
+      </w:r>
+      <w:proofErr w:type="spellStart"/>
+      <w:r>
+        <w:rPr>
+          <w:rFonts w:ascii="Times New Roman" w:hAnsi="Times New Roman" w:cs="Times New Roman"/>
+          <w:sz w:val="28"/>
+          <w:szCs w:val="28"/>
+        </w:rPr>
+        <w:t>iOS</w:t>
+      </w:r>
+      <w:proofErr w:type="spellEnd"/>
+      <w:r>
+        <w:rPr>
+          <w:rFonts w:ascii="Times New Roman" w:hAnsi="Times New Roman" w:cs="Times New Roman"/>
+          <w:sz w:val="28"/>
+          <w:szCs w:val="28"/>
+        </w:rPr>
+        <w:t xml:space="preserve"> - не менее 10.</w:t>
+      </w:r>
+    </w:p>
+    <w:p>
+      <w:pPr>
+        <w:pStyle w:val="aa"/>
+        <w:numPr>
+          <w:ilvl w:val="2"/>
+          <w:numId w:val="1"/>
+        </w:numPr>
+        <w:spacing w:line="360" w:lineRule="auto"/>
+        <w:jc w:val="both"/>
+        <w:rPr>
+          <w:rFonts w:ascii="Times New Roman" w:hAnsi="Times New Roman" w:cs="Times New Roman"/>
+          <w:sz w:val="28"/>
+          <w:szCs w:val="28"/>
+        </w:rPr>
+      </w:pPr>
+      <w:r>
+        <w:rPr>
+          <w:rFonts w:ascii="Times New Roman" w:hAnsi="Times New Roman" w:cs="Times New Roman"/>
+          <w:sz w:val="28"/>
+          <w:szCs w:val="28"/>
+        </w:rPr>
+        <w:t>Процессор: устройство должно иметь процессор на базе архитектуры ARMv7 и новее для обеспечения совместимости с операционной системой и приложением.</w:t>
+      </w:r>
+    </w:p>
+    <w:p>
+      <w:pPr>
+        <w:pStyle w:val="aa"/>
+        <w:numPr>
+          <w:ilvl w:val="2"/>
+          <w:numId w:val="1"/>
+        </w:numPr>
+        <w:spacing w:line="360" w:lineRule="auto"/>
+        <w:jc w:val="both"/>
+        <w:rPr>
+          <w:rFonts w:ascii="Times New Roman" w:hAnsi="Times New Roman" w:cs="Times New Roman"/>
+          <w:sz w:val="28"/>
+          <w:szCs w:val="28"/>
+        </w:rPr>
+      </w:pPr>
+      <w:r>
+        <w:rPr>
+          <w:rFonts w:ascii="Times New Roman" w:hAnsi="Times New Roman" w:cs="Times New Roman"/>
+          <w:sz w:val="28"/>
+          <w:szCs w:val="28"/>
+        </w:rPr>
+        <w:t>Оперативная память: мобильное приложение должно иметь достаточно оперативной памяти для быстрой загрузки и обработки данных, поэтому устройство должно иметь не менее 2 ГБ оперативной памяти.</w:t>
+      </w:r>
+    </w:p>
+    <w:p>
+      <w:pPr>
+        <w:pStyle w:val="aa"/>
+        <w:numPr>
+          <w:ilvl w:val="2"/>
+          <w:numId w:val="1"/>
+        </w:numPr>
+        <w:spacing w:line="360" w:lineRule="auto"/>
+        <w:jc w:val="both"/>
+        <w:rPr>
+          <w:rFonts w:ascii="Times New Roman" w:hAnsi="Times New Roman" w:cs="Times New Roman"/>
+          <w:sz w:val="28"/>
+          <w:szCs w:val="28"/>
+        </w:rPr>
+      </w:pPr>
+      <w:r>
+        <w:rPr>
+          <w:rFonts w:ascii="Times New Roman" w:hAnsi="Times New Roman" w:cs="Times New Roman"/>
+          <w:sz w:val="28"/>
+          <w:szCs w:val="28"/>
+        </w:rPr>
+        <w:t>Хранилище: мобильное приложение должно иметь достаточно места для хранения данных, в том числе информации о долгах, поэтому устройство должно иметь не менее 8 ГБ встроенной памяти, а свободное место на устройстве не должно быть менее 120 МБ.</w:t>
+      </w:r>
+    </w:p>
+    <w:p>
+      <w:pPr>
+        <w:pStyle w:val="aa"/>
+        <w:numPr>
+          <w:ilvl w:val="2"/>
+          <w:numId w:val="1"/>
+        </w:numPr>
+        <w:spacing w:line="360" w:lineRule="auto"/>
+        <w:jc w:val="both"/>
+        <w:rPr>
+          <w:rFonts w:ascii="Times New Roman" w:hAnsi="Times New Roman" w:cs="Times New Roman"/>
+          <w:sz w:val="28"/>
+          <w:szCs w:val="28"/>
+        </w:rPr>
+      </w:pPr>
+      <w:r>
+        <w:rPr>
+          <w:rFonts w:ascii="Times New Roman" w:hAnsi="Times New Roman" w:cs="Times New Roman"/>
+          <w:sz w:val="28"/>
+          <w:szCs w:val="28"/>
+        </w:rPr>
+        <w:lastRenderedPageBreak/>
+        <w:t>Дисплей: мобильное приложение должно отображаться на дисплее высокого качества с разрешением, соответствующим требованиям приложения, поэтому устройство должно иметь диагональ дисплея не менее 4,7 дюймов и разрешение HD (1280 x 720 пикселей).</w:t>
+      </w:r>
+    </w:p>
+    <w:p>
+      <w:pPr>
+        <w:pStyle w:val="aa"/>
+        <w:numPr>
+          <w:ilvl w:val="2"/>
+          <w:numId w:val="1"/>
+        </w:numPr>
+        <w:spacing w:line="360" w:lineRule="auto"/>
+        <w:jc w:val="both"/>
+        <w:rPr>
+          <w:rFonts w:ascii="Times New Roman" w:hAnsi="Times New Roman" w:cs="Times New Roman"/>
+          <w:sz w:val="28"/>
+          <w:szCs w:val="28"/>
+        </w:rPr>
+      </w:pPr>
+      <w:r>
+        <w:rPr>
+          <w:rFonts w:ascii="Times New Roman" w:hAnsi="Times New Roman" w:cs="Times New Roman"/>
+          <w:sz w:val="28"/>
+          <w:szCs w:val="28"/>
+        </w:rPr>
+        <w:t xml:space="preserve">Связь: мобильное приложение может использовать мобильные данные или </w:t>
+      </w:r>
+      <w:proofErr w:type="spellStart"/>
+      <w:r>
+        <w:rPr>
+          <w:rFonts w:ascii="Times New Roman" w:hAnsi="Times New Roman" w:cs="Times New Roman"/>
+          <w:sz w:val="28"/>
+          <w:szCs w:val="28"/>
+        </w:rPr>
+        <w:t>Wi</w:t>
+      </w:r>
+      <w:proofErr w:type="spellEnd"/>
+      <w:r>
+        <w:rPr>
+          <w:rFonts w:ascii="Times New Roman" w:hAnsi="Times New Roman" w:cs="Times New Roman"/>
+          <w:sz w:val="28"/>
+          <w:szCs w:val="28"/>
+        </w:rPr>
+        <w:t xml:space="preserve">-Fi для связи с Интернетом, поэтому устройство должно иметь минимальную поддержку 3G и </w:t>
+      </w:r>
+      <w:proofErr w:type="spellStart"/>
+      <w:r>
+        <w:rPr>
+          <w:rFonts w:ascii="Times New Roman" w:hAnsi="Times New Roman" w:cs="Times New Roman"/>
+          <w:sz w:val="28"/>
+          <w:szCs w:val="28"/>
+        </w:rPr>
+        <w:t>Wi</w:t>
+      </w:r>
+      <w:proofErr w:type="spellEnd"/>
+      <w:r>
+        <w:rPr>
+          <w:rFonts w:ascii="Times New Roman" w:hAnsi="Times New Roman" w:cs="Times New Roman"/>
+          <w:sz w:val="28"/>
+          <w:szCs w:val="28"/>
+        </w:rPr>
+        <w:t>-Fi с поддержкой стандарта 802.11n.</w:t>
+      </w:r>
     </w:p>
     <w:p>
       <w:pPr>
@@ -6634,6 +6792,7 @@
           <w:szCs w:val="28"/>
         </w:rPr>
       </w:pPr>
+      <w:bookmarkStart w:id="6" w:name="_Toc135731188"/>
       <w:r>
         <w:rPr>
           <w:rFonts w:ascii="Times New Roman" w:hAnsi="Times New Roman" w:cs="Times New Roman"/>
@@ -6646,6 +6805,7 @@
         <w:lastRenderedPageBreak/>
         <w:t>ХАРАКТЕРИСТИКА ПРОГРАММЫ</w:t>
       </w:r>
+      <w:bookmarkEnd w:id="6"/>
     </w:p>
     <w:p>
       <w:pPr>
@@ -6666,6 +6826,7 @@
           <w:szCs w:val="28"/>
         </w:rPr>
       </w:pPr>
+      <w:bookmarkStart w:id="7" w:name="_Toc135731189"/>
       <w:r>
         <w:rPr>
           <w:rFonts w:ascii="Times New Roman" w:hAnsi="Times New Roman" w:cs="Times New Roman"/>
@@ -6677,6 +6838,7 @@
         </w:rPr>
         <w:t>Режимы работы</w:t>
       </w:r>
+      <w:bookmarkEnd w:id="7"/>
     </w:p>
     <w:p>
       <w:pPr>
@@ -6693,10 +6855,43 @@
       <w:r>
         <w:rPr>
           <w:rFonts w:ascii="Times New Roman" w:hAnsi="Times New Roman" w:cs="Times New Roman"/>
-          <w:sz w:val="28"/>
-          <w:szCs w:val="28"/>
-        </w:rPr>
-        <w:t>Многопользовательская система записи долгов.</w:t>
+          <w:color w:val="000000" w:themeColor="text1"/>
+          <w:sz w:val="28"/>
+          <w:szCs w:val="28"/>
+        </w:rPr>
+        <w:t>Приложение</w:t>
+      </w:r>
+      <w:r>
+        <w:rPr>
+          <w:rFonts w:ascii="Times New Roman" w:hAnsi="Times New Roman" w:cs="Times New Roman"/>
+          <w:sz w:val="28"/>
+          <w:szCs w:val="28"/>
+        </w:rPr>
+        <w:t xml:space="preserve"> имеет многопользовательский </w:t>
+      </w:r>
+      <w:r>
+        <w:rPr>
+          <w:rFonts w:ascii="Times New Roman" w:hAnsi="Times New Roman" w:cs="Times New Roman"/>
+          <w:sz w:val="28"/>
+          <w:szCs w:val="28"/>
+        </w:rPr>
+        <w:t xml:space="preserve">стандартный </w:t>
+      </w:r>
+      <w:r>
+        <w:rPr>
+          <w:rFonts w:ascii="Times New Roman" w:hAnsi="Times New Roman" w:cs="Times New Roman"/>
+          <w:sz w:val="28"/>
+          <w:szCs w:val="28"/>
+        </w:rPr>
+        <w:t>режим работы</w:t>
+      </w:r>
+      <w:r>
+        <w:rPr>
+          <w:rFonts w:ascii="Times New Roman" w:hAnsi="Times New Roman" w:cs="Times New Roman"/>
+          <w:sz w:val="28"/>
+          <w:szCs w:val="28"/>
+        </w:rPr>
+        <w:t xml:space="preserve"> — оконный режим работы в операционной системе (ОС).</w:t>
       </w:r>
     </w:p>
     <w:p>
@@ -6731,6 +6926,7 @@
           <w:szCs w:val="28"/>
         </w:rPr>
       </w:pPr>
+      <w:bookmarkStart w:id="8" w:name="_Toc135731190"/>
       <w:r>
         <w:rPr>
           <w:rFonts w:ascii="Times New Roman" w:hAnsi="Times New Roman" w:cs="Times New Roman"/>
@@ -6742,6 +6938,553 @@
         </w:rPr>
         <w:t>Характеристики работы программы</w:t>
       </w:r>
+      <w:bookmarkEnd w:id="8"/>
+    </w:p>
+    <w:p>
+      <w:pPr>
+        <w:spacing w:after="0" w:line="360" w:lineRule="auto"/>
+        <w:ind w:firstLine="708"/>
+        <w:jc w:val="both"/>
+        <w:rPr>
+          <w:rFonts w:ascii="Times New Roman" w:hAnsi="Times New Roman" w:cs="Times New Roman"/>
+          <w:sz w:val="28"/>
+          <w:szCs w:val="28"/>
+        </w:rPr>
+      </w:pPr>
+      <w:r>
+        <w:rPr>
+          <w:rFonts w:ascii="Times New Roman" w:hAnsi="Times New Roman" w:cs="Times New Roman"/>
+          <w:sz w:val="28"/>
+          <w:szCs w:val="28"/>
+        </w:rPr>
+        <w:t xml:space="preserve">Программа должна соответствовать следующим функциональным требованиям: </w:t>
+      </w:r>
+    </w:p>
+    <w:p>
+      <w:pPr>
+        <w:pStyle w:val="aa"/>
+        <w:numPr>
+          <w:ilvl w:val="0"/>
+          <w:numId w:val="10"/>
+        </w:numPr>
+        <w:spacing w:after="0" w:line="360" w:lineRule="auto"/>
+        <w:ind w:left="0" w:firstLine="709"/>
+        <w:jc w:val="both"/>
+        <w:rPr>
+          <w:rFonts w:ascii="Times New Roman" w:hAnsi="Times New Roman" w:cs="Times New Roman"/>
+          <w:color w:val="000000" w:themeColor="text1"/>
+          <w:sz w:val="28"/>
+          <w:szCs w:val="28"/>
+        </w:rPr>
+      </w:pPr>
+      <w:r>
+        <w:rPr>
+          <w:rFonts w:ascii="Times New Roman" w:hAnsi="Times New Roman" w:cs="Times New Roman"/>
+          <w:color w:val="000000" w:themeColor="text1"/>
+          <w:sz w:val="28"/>
+          <w:szCs w:val="28"/>
+        </w:rPr>
+        <w:t>регистрация пользователя.</w:t>
+      </w:r>
+    </w:p>
+    <w:p>
+      <w:pPr>
+        <w:pStyle w:val="aa"/>
+        <w:spacing w:after="0" w:line="360" w:lineRule="auto"/>
+        <w:ind w:left="0" w:firstLine="709"/>
+        <w:jc w:val="both"/>
+        <w:rPr>
+          <w:rFonts w:ascii="Times New Roman" w:hAnsi="Times New Roman" w:cs="Times New Roman"/>
+          <w:color w:val="000000" w:themeColor="text1"/>
+          <w:sz w:val="28"/>
+          <w:szCs w:val="28"/>
+        </w:rPr>
+      </w:pPr>
+      <w:r>
+        <w:rPr>
+          <w:rFonts w:ascii="Times New Roman" w:hAnsi="Times New Roman" w:cs="Times New Roman"/>
+          <w:color w:val="000000" w:themeColor="text1"/>
+          <w:sz w:val="28"/>
+          <w:szCs w:val="28"/>
+        </w:rPr>
+        <w:t>При регистрации пользователя запрашивается его имя, фамилия, отчество и номер телефона. После регистрации пользователю будет присвоен уникальный идентификатор, состоящий из латинских букв и арабских цифр. Личная запись пользователя привязывается к номеру телефона;</w:t>
+      </w:r>
+    </w:p>
+    <w:p>
+      <w:pPr>
+        <w:pStyle w:val="aa"/>
+        <w:numPr>
+          <w:ilvl w:val="0"/>
+          <w:numId w:val="10"/>
+        </w:numPr>
+        <w:spacing w:after="0" w:line="360" w:lineRule="auto"/>
+        <w:ind w:left="0" w:firstLine="709"/>
+        <w:jc w:val="both"/>
+        <w:rPr>
+          <w:rFonts w:ascii="Times New Roman" w:hAnsi="Times New Roman" w:cs="Times New Roman"/>
+          <w:color w:val="000000" w:themeColor="text1"/>
+          <w:sz w:val="28"/>
+          <w:szCs w:val="28"/>
+        </w:rPr>
+      </w:pPr>
+      <w:r>
+        <w:rPr>
+          <w:rFonts w:ascii="Times New Roman" w:hAnsi="Times New Roman" w:cs="Times New Roman"/>
+          <w:color w:val="000000" w:themeColor="text1"/>
+          <w:sz w:val="28"/>
+          <w:szCs w:val="28"/>
+        </w:rPr>
+        <w:t>авторизация пользователя</w:t>
+      </w:r>
+      <w:r>
+        <w:rPr>
+          <w:rFonts w:ascii="Times New Roman" w:hAnsi="Times New Roman" w:cs="Times New Roman"/>
+          <w:color w:val="000000" w:themeColor="text1"/>
+          <w:sz w:val="28"/>
+          <w:szCs w:val="28"/>
+          <w:lang w:val="en-US"/>
+        </w:rPr>
+        <w:t>.</w:t>
+      </w:r>
+    </w:p>
+    <w:p>
+      <w:pPr>
+        <w:pStyle w:val="aa"/>
+        <w:spacing w:after="0" w:line="360" w:lineRule="auto"/>
+        <w:ind w:left="0" w:firstLine="709"/>
+        <w:jc w:val="both"/>
+        <w:rPr>
+          <w:rFonts w:ascii="Times New Roman" w:hAnsi="Times New Roman" w:cs="Times New Roman"/>
+          <w:color w:val="000000" w:themeColor="text1"/>
+          <w:sz w:val="28"/>
+          <w:szCs w:val="28"/>
+        </w:rPr>
+      </w:pPr>
+      <w:r>
+        <w:rPr>
+          <w:rFonts w:ascii="Times New Roman" w:hAnsi="Times New Roman" w:cs="Times New Roman"/>
+          <w:color w:val="000000" w:themeColor="text1"/>
+          <w:sz w:val="28"/>
+          <w:szCs w:val="28"/>
+        </w:rPr>
+        <w:t>Авторизация пользователя стандартно будет происходить автоматически, если пользователь авторизировался на этом устройстве ранее. Авторизация пользователя происходит при помощи кода, присланного в СМС сообщении по его номеру телефона</w:t>
+      </w:r>
+      <w:r>
+        <w:rPr>
+          <w:rFonts w:ascii="Times New Roman" w:hAnsi="Times New Roman" w:cs="Times New Roman"/>
+          <w:color w:val="000000" w:themeColor="text1"/>
+          <w:sz w:val="28"/>
+          <w:szCs w:val="28"/>
+        </w:rPr>
+        <w:t>;</w:t>
+      </w:r>
+    </w:p>
+    <w:p>
+      <w:pPr>
+        <w:pStyle w:val="aa"/>
+        <w:numPr>
+          <w:ilvl w:val="0"/>
+          <w:numId w:val="10"/>
+        </w:numPr>
+        <w:spacing w:after="0" w:line="360" w:lineRule="auto"/>
+        <w:ind w:left="0" w:firstLine="709"/>
+        <w:jc w:val="both"/>
+        <w:rPr>
+          <w:rFonts w:ascii="Times New Roman" w:hAnsi="Times New Roman" w:cs="Times New Roman"/>
+          <w:color w:val="000000" w:themeColor="text1"/>
+          <w:sz w:val="28"/>
+          <w:szCs w:val="28"/>
+        </w:rPr>
+      </w:pPr>
+      <w:r>
+        <w:rPr>
+          <w:rFonts w:ascii="Times New Roman" w:hAnsi="Times New Roman" w:cs="Times New Roman"/>
+          <w:color w:val="000000" w:themeColor="text1"/>
+          <w:sz w:val="28"/>
+          <w:szCs w:val="28"/>
+        </w:rPr>
+        <w:t>создание долга</w:t>
+      </w:r>
+      <w:r>
+        <w:rPr>
+          <w:rFonts w:ascii="Times New Roman" w:hAnsi="Times New Roman" w:cs="Times New Roman"/>
+          <w:color w:val="000000" w:themeColor="text1"/>
+          <w:sz w:val="28"/>
+          <w:szCs w:val="28"/>
+          <w:lang w:val="en-US"/>
+        </w:rPr>
+        <w:t>.</w:t>
+      </w:r>
+    </w:p>
+    <w:p>
+      <w:pPr>
+        <w:pStyle w:val="aa"/>
+        <w:spacing w:after="0" w:line="360" w:lineRule="auto"/>
+        <w:ind w:left="0" w:firstLine="709"/>
+        <w:jc w:val="both"/>
+        <w:rPr>
+          <w:rFonts w:ascii="Times New Roman" w:hAnsi="Times New Roman" w:cs="Times New Roman"/>
+          <w:color w:val="000000" w:themeColor="text1"/>
+          <w:sz w:val="28"/>
+          <w:szCs w:val="28"/>
+          <w:lang w:val="en-US"/>
+        </w:rPr>
+      </w:pPr>
+      <w:r>
+        <w:rPr>
+          <w:rFonts w:ascii="Times New Roman" w:hAnsi="Times New Roman" w:cs="Times New Roman"/>
+          <w:color w:val="000000" w:themeColor="text1"/>
+          <w:sz w:val="28"/>
+          <w:szCs w:val="28"/>
+        </w:rPr>
+        <w:t>При создании долга указывается дата выдачи долга (стандартно – текущая), предварительная дата возмещения долга, сумма долга, статус долга (выдан, взят), комментарий и второй участник операции. Обязательной информацией является только сумма долга. Добавить второго участника операции можно только из списка друзей. После создания долга, в котором указан второй участник операции, второму пользователю приходит запрос на подтверждение задолженности. При отказе или подтверждении первому пользователю приходит соответствующее уведомление</w:t>
+      </w:r>
+      <w:r>
+        <w:rPr>
+          <w:rFonts w:ascii="Times New Roman" w:hAnsi="Times New Roman" w:cs="Times New Roman"/>
+          <w:color w:val="000000" w:themeColor="text1"/>
+          <w:sz w:val="28"/>
+          <w:szCs w:val="28"/>
+          <w:lang w:val="en-US"/>
+        </w:rPr>
+        <w:t>;</w:t>
+      </w:r>
+    </w:p>
+    <w:p>
+      <w:pPr>
+        <w:pStyle w:val="aa"/>
+        <w:numPr>
+          <w:ilvl w:val="0"/>
+          <w:numId w:val="10"/>
+        </w:numPr>
+        <w:spacing w:after="0" w:line="360" w:lineRule="auto"/>
+        <w:ind w:left="0" w:firstLine="709"/>
+        <w:jc w:val="both"/>
+        <w:rPr>
+          <w:rFonts w:ascii="Times New Roman" w:hAnsi="Times New Roman" w:cs="Times New Roman"/>
+          <w:color w:val="000000" w:themeColor="text1"/>
+          <w:sz w:val="28"/>
+          <w:szCs w:val="28"/>
+        </w:rPr>
+      </w:pPr>
+      <w:r>
+        <w:rPr>
+          <w:rFonts w:ascii="Times New Roman" w:hAnsi="Times New Roman" w:cs="Times New Roman"/>
+          <w:color w:val="000000" w:themeColor="text1"/>
+          <w:sz w:val="28"/>
+          <w:szCs w:val="28"/>
+        </w:rPr>
+        <w:t>погашение долга</w:t>
+      </w:r>
+      <w:r>
+        <w:rPr>
+          <w:rFonts w:ascii="Times New Roman" w:hAnsi="Times New Roman" w:cs="Times New Roman"/>
+          <w:color w:val="000000" w:themeColor="text1"/>
+          <w:sz w:val="28"/>
+          <w:szCs w:val="28"/>
+          <w:lang w:val="en-US"/>
+        </w:rPr>
+        <w:t>.</w:t>
+      </w:r>
+    </w:p>
+    <w:p>
+      <w:pPr>
+        <w:pStyle w:val="aa"/>
+        <w:spacing w:after="0" w:line="360" w:lineRule="auto"/>
+        <w:ind w:left="0" w:firstLine="709"/>
+        <w:jc w:val="both"/>
+        <w:rPr>
+          <w:rFonts w:ascii="Times New Roman" w:hAnsi="Times New Roman" w:cs="Times New Roman"/>
+          <w:color w:val="000000" w:themeColor="text1"/>
+          <w:sz w:val="28"/>
+          <w:szCs w:val="28"/>
+        </w:rPr>
+      </w:pPr>
+      <w:r>
+        <w:rPr>
+          <w:rFonts w:ascii="Times New Roman" w:hAnsi="Times New Roman" w:cs="Times New Roman"/>
+          <w:color w:val="000000" w:themeColor="text1"/>
+          <w:sz w:val="28"/>
+          <w:szCs w:val="28"/>
+        </w:rPr>
+        <w:t>Погашение долга может быть частичным и полным</w:t>
+      </w:r>
+      <w:r>
+        <w:rPr>
+          <w:rFonts w:ascii="Times New Roman" w:hAnsi="Times New Roman" w:cs="Times New Roman"/>
+          <w:color w:val="000000" w:themeColor="text1"/>
+          <w:sz w:val="28"/>
+          <w:szCs w:val="28"/>
+        </w:rPr>
+        <w:t>;</w:t>
+      </w:r>
+      <w:r>
+        <w:rPr>
+          <w:rFonts w:ascii="Times New Roman" w:hAnsi="Times New Roman" w:cs="Times New Roman"/>
+          <w:color w:val="000000" w:themeColor="text1"/>
+          <w:sz w:val="28"/>
+          <w:szCs w:val="28"/>
+        </w:rPr>
+        <w:t xml:space="preserve"> </w:t>
+      </w:r>
+    </w:p>
+    <w:p>
+      <w:pPr>
+        <w:pStyle w:val="aa"/>
+        <w:numPr>
+          <w:ilvl w:val="0"/>
+          <w:numId w:val="10"/>
+        </w:numPr>
+        <w:spacing w:after="0" w:line="360" w:lineRule="auto"/>
+        <w:ind w:left="0" w:firstLine="709"/>
+        <w:jc w:val="both"/>
+        <w:rPr>
+          <w:rFonts w:ascii="Times New Roman" w:hAnsi="Times New Roman" w:cs="Times New Roman"/>
+          <w:color w:val="000000" w:themeColor="text1"/>
+          <w:sz w:val="28"/>
+          <w:szCs w:val="28"/>
+        </w:rPr>
+      </w:pPr>
+      <w:r>
+        <w:rPr>
+          <w:rFonts w:ascii="Times New Roman" w:hAnsi="Times New Roman" w:cs="Times New Roman"/>
+          <w:color w:val="000000" w:themeColor="text1"/>
+          <w:sz w:val="28"/>
+          <w:szCs w:val="28"/>
+        </w:rPr>
+        <w:t>удаление долга</w:t>
+      </w:r>
+      <w:r>
+        <w:rPr>
+          <w:rFonts w:ascii="Times New Roman" w:hAnsi="Times New Roman" w:cs="Times New Roman"/>
+          <w:color w:val="000000" w:themeColor="text1"/>
+          <w:sz w:val="28"/>
+          <w:szCs w:val="28"/>
+          <w:lang w:val="en-US"/>
+        </w:rPr>
+        <w:t>;</w:t>
+      </w:r>
+    </w:p>
+    <w:p>
+      <w:pPr>
+        <w:pStyle w:val="aa"/>
+        <w:numPr>
+          <w:ilvl w:val="0"/>
+          <w:numId w:val="10"/>
+        </w:numPr>
+        <w:spacing w:after="0" w:line="360" w:lineRule="auto"/>
+        <w:ind w:left="0" w:firstLine="709"/>
+        <w:jc w:val="both"/>
+        <w:rPr>
+          <w:rFonts w:ascii="Times New Roman" w:hAnsi="Times New Roman" w:cs="Times New Roman"/>
+          <w:color w:val="000000" w:themeColor="text1"/>
+          <w:sz w:val="28"/>
+          <w:szCs w:val="28"/>
+        </w:rPr>
+      </w:pPr>
+      <w:r>
+        <w:rPr>
+          <w:rFonts w:ascii="Times New Roman" w:hAnsi="Times New Roman" w:cs="Times New Roman"/>
+          <w:color w:val="000000" w:themeColor="text1"/>
+          <w:sz w:val="28"/>
+          <w:szCs w:val="28"/>
+        </w:rPr>
+        <w:lastRenderedPageBreak/>
+        <w:t>редактировани</w:t>
+      </w:r>
+      <w:r>
+        <w:rPr>
+          <w:rFonts w:ascii="Times New Roman" w:hAnsi="Times New Roman" w:cs="Times New Roman"/>
+          <w:color w:val="000000" w:themeColor="text1"/>
+          <w:sz w:val="28"/>
+          <w:szCs w:val="28"/>
+        </w:rPr>
+        <w:t>е долга</w:t>
+      </w:r>
+      <w:r>
+        <w:rPr>
+          <w:rFonts w:ascii="Times New Roman" w:hAnsi="Times New Roman" w:cs="Times New Roman"/>
+          <w:color w:val="000000" w:themeColor="text1"/>
+          <w:sz w:val="28"/>
+          <w:szCs w:val="28"/>
+          <w:lang w:val="en-US"/>
+        </w:rPr>
+        <w:t>;</w:t>
+      </w:r>
+    </w:p>
+    <w:p>
+      <w:pPr>
+        <w:pStyle w:val="aa"/>
+        <w:numPr>
+          <w:ilvl w:val="0"/>
+          <w:numId w:val="10"/>
+        </w:numPr>
+        <w:spacing w:after="0" w:line="360" w:lineRule="auto"/>
+        <w:ind w:left="0" w:firstLine="709"/>
+        <w:jc w:val="both"/>
+        <w:rPr>
+          <w:rFonts w:ascii="Times New Roman" w:hAnsi="Times New Roman" w:cs="Times New Roman"/>
+          <w:color w:val="000000" w:themeColor="text1"/>
+          <w:sz w:val="28"/>
+          <w:szCs w:val="28"/>
+        </w:rPr>
+      </w:pPr>
+      <w:r>
+        <w:rPr>
+          <w:rFonts w:ascii="Times New Roman" w:hAnsi="Times New Roman" w:cs="Times New Roman"/>
+          <w:color w:val="000000" w:themeColor="text1"/>
+          <w:sz w:val="28"/>
+          <w:szCs w:val="28"/>
+        </w:rPr>
+        <w:t>добавление друга</w:t>
+      </w:r>
+      <w:r>
+        <w:rPr>
+          <w:rFonts w:ascii="Times New Roman" w:hAnsi="Times New Roman" w:cs="Times New Roman"/>
+          <w:color w:val="000000" w:themeColor="text1"/>
+          <w:sz w:val="28"/>
+          <w:szCs w:val="28"/>
+          <w:lang w:val="en-US"/>
+        </w:rPr>
+        <w:t>.</w:t>
+      </w:r>
+    </w:p>
+    <w:p>
+      <w:pPr>
+        <w:pStyle w:val="aa"/>
+        <w:spacing w:after="0" w:line="360" w:lineRule="auto"/>
+        <w:ind w:left="0" w:firstLine="709"/>
+        <w:jc w:val="both"/>
+        <w:rPr>
+          <w:rFonts w:ascii="Times New Roman" w:hAnsi="Times New Roman" w:cs="Times New Roman"/>
+          <w:color w:val="000000" w:themeColor="text1"/>
+          <w:sz w:val="28"/>
+          <w:szCs w:val="28"/>
+        </w:rPr>
+      </w:pPr>
+      <w:r>
+        <w:rPr>
+          <w:rFonts w:ascii="Times New Roman" w:hAnsi="Times New Roman" w:cs="Times New Roman"/>
+          <w:color w:val="000000" w:themeColor="text1"/>
+          <w:sz w:val="28"/>
+          <w:szCs w:val="28"/>
+        </w:rPr>
+        <w:t>Добавление пользователя происходит для подтверждения связи между пользователями приложения. Добавить друга можно по номеру телефона, из списков контактов, по уникальному идентификатору. Второй пользователь получает уведомление о получении запроса на дружбу, в котором указаны имя, фамилия, отчество и номер телефона пользователя, отправившего запрос, и подтверждает, либо отклоняет его. Первому пользователю приходит соответствующее уведомление</w:t>
+      </w:r>
+      <w:r>
+        <w:rPr>
+          <w:rFonts w:ascii="Times New Roman" w:hAnsi="Times New Roman" w:cs="Times New Roman"/>
+          <w:color w:val="000000" w:themeColor="text1"/>
+          <w:sz w:val="28"/>
+          <w:szCs w:val="28"/>
+          <w:lang w:val="en-US"/>
+        </w:rPr>
+        <w:t>;</w:t>
+      </w:r>
+      <w:r>
+        <w:rPr>
+          <w:rFonts w:ascii="Times New Roman" w:hAnsi="Times New Roman" w:cs="Times New Roman"/>
+          <w:color w:val="000000" w:themeColor="text1"/>
+          <w:sz w:val="28"/>
+          <w:szCs w:val="28"/>
+        </w:rPr>
+        <w:t xml:space="preserve"> </w:t>
+      </w:r>
+    </w:p>
+    <w:p>
+      <w:pPr>
+        <w:pStyle w:val="aa"/>
+        <w:numPr>
+          <w:ilvl w:val="0"/>
+          <w:numId w:val="10"/>
+        </w:numPr>
+        <w:spacing w:after="0" w:line="360" w:lineRule="auto"/>
+        <w:ind w:left="0" w:firstLine="709"/>
+        <w:jc w:val="both"/>
+        <w:rPr>
+          <w:rFonts w:ascii="Times New Roman" w:hAnsi="Times New Roman" w:cs="Times New Roman"/>
+          <w:color w:val="000000" w:themeColor="text1"/>
+          <w:sz w:val="28"/>
+          <w:szCs w:val="28"/>
+        </w:rPr>
+      </w:pPr>
+      <w:r>
+        <w:rPr>
+          <w:rFonts w:ascii="Times New Roman" w:hAnsi="Times New Roman" w:cs="Times New Roman"/>
+          <w:color w:val="000000" w:themeColor="text1"/>
+          <w:sz w:val="28"/>
+          <w:szCs w:val="28"/>
+        </w:rPr>
+        <w:t>удаление друга</w:t>
+      </w:r>
+      <w:r>
+        <w:rPr>
+          <w:rFonts w:ascii="Times New Roman" w:hAnsi="Times New Roman" w:cs="Times New Roman"/>
+          <w:color w:val="000000" w:themeColor="text1"/>
+          <w:sz w:val="28"/>
+          <w:szCs w:val="28"/>
+          <w:lang w:val="en-US"/>
+        </w:rPr>
+        <w:t>;</w:t>
+      </w:r>
+    </w:p>
+    <w:p>
+      <w:pPr>
+        <w:pStyle w:val="aa"/>
+        <w:numPr>
+          <w:ilvl w:val="0"/>
+          <w:numId w:val="10"/>
+        </w:numPr>
+        <w:spacing w:after="0" w:line="360" w:lineRule="auto"/>
+        <w:ind w:left="0" w:firstLine="709"/>
+        <w:jc w:val="both"/>
+        <w:rPr>
+          <w:rFonts w:ascii="Times New Roman" w:hAnsi="Times New Roman" w:cs="Times New Roman"/>
+          <w:color w:val="000000" w:themeColor="text1"/>
+          <w:sz w:val="28"/>
+          <w:szCs w:val="28"/>
+        </w:rPr>
+      </w:pPr>
+      <w:r>
+        <w:rPr>
+          <w:rFonts w:ascii="Times New Roman" w:hAnsi="Times New Roman" w:cs="Times New Roman"/>
+          <w:color w:val="000000" w:themeColor="text1"/>
+          <w:sz w:val="28"/>
+          <w:szCs w:val="28"/>
+        </w:rPr>
+        <w:t>просмотр уведомлений.</w:t>
+      </w:r>
+    </w:p>
+    <w:p>
+      <w:pPr>
+        <w:pStyle w:val="2"/>
+        <w:numPr>
+          <w:ilvl w:val="1"/>
+          <w:numId w:val="1"/>
+        </w:numPr>
+        <w:spacing w:before="0" w:line="360" w:lineRule="auto"/>
+        <w:rPr>
+          <w:rFonts w:ascii="Times New Roman" w:hAnsi="Times New Roman" w:cs="Times New Roman"/>
+          <w:b/>
+          <w:bCs/>
+          <w:color w:val="000000" w:themeColor="text1"/>
+          <w:sz w:val="28"/>
+          <w:szCs w:val="28"/>
+        </w:rPr>
+      </w:pPr>
+      <w:bookmarkStart w:id="9" w:name="_Toc135731191"/>
+      <w:r>
+        <w:rPr>
+          <w:rFonts w:ascii="Times New Roman" w:hAnsi="Times New Roman" w:cs="Times New Roman"/>
+          <w:b/>
+          <w:bCs/>
+          <w:color w:val="000000" w:themeColor="text1"/>
+          <w:sz w:val="28"/>
+          <w:szCs w:val="28"/>
+        </w:rPr>
+        <w:t>Требования к скорости работы программы</w:t>
+      </w:r>
+      <w:bookmarkEnd w:id="9"/>
     </w:p>
     <w:p>
       <w:pPr>
@@ -6761,7 +7504,119 @@
           <w:sz w:val="28"/>
           <w:szCs w:val="28"/>
         </w:rPr>
-        <w:t>Многопользовательская система записи долгов.</w:t>
+        <w:t xml:space="preserve">Программа должна соответствовать следующим требованиям: </w:t>
+      </w:r>
+    </w:p>
+    <w:p>
+      <w:pPr>
+        <w:pStyle w:val="aa"/>
+        <w:numPr>
+          <w:ilvl w:val="0"/>
+          <w:numId w:val="15"/>
+        </w:numPr>
+        <w:spacing w:after="0" w:line="360" w:lineRule="auto"/>
+        <w:jc w:val="both"/>
+        <w:rPr>
+          <w:rFonts w:ascii="Times New Roman" w:hAnsi="Times New Roman" w:cs="Times New Roman"/>
+          <w:sz w:val="28"/>
+          <w:szCs w:val="28"/>
+        </w:rPr>
+      </w:pPr>
+      <w:r>
+        <w:rPr>
+          <w:rFonts w:ascii="Times New Roman" w:hAnsi="Times New Roman" w:cs="Times New Roman"/>
+          <w:sz w:val="28"/>
+          <w:szCs w:val="28"/>
+        </w:rPr>
+        <w:t>Время получения пользователем Смс-сообщения для подтверждения регистрации или авторизации не должно превышать 10 секунд</w:t>
+      </w:r>
+      <w:r>
+        <w:rPr>
+          <w:rFonts w:ascii="Times New Roman" w:hAnsi="Times New Roman" w:cs="Times New Roman"/>
+          <w:sz w:val="28"/>
+          <w:szCs w:val="28"/>
+        </w:rPr>
+        <w:t>;</w:t>
+      </w:r>
+    </w:p>
+    <w:p>
+      <w:pPr>
+        <w:pStyle w:val="aa"/>
+        <w:numPr>
+          <w:ilvl w:val="0"/>
+          <w:numId w:val="15"/>
+        </w:numPr>
+        <w:spacing w:after="0" w:line="360" w:lineRule="auto"/>
+        <w:jc w:val="both"/>
+        <w:rPr>
+          <w:rFonts w:ascii="Times New Roman" w:hAnsi="Times New Roman" w:cs="Times New Roman"/>
+          <w:sz w:val="28"/>
+          <w:szCs w:val="28"/>
+        </w:rPr>
+      </w:pPr>
+      <w:r>
+        <w:rPr>
+          <w:rFonts w:ascii="Times New Roman" w:hAnsi="Times New Roman" w:cs="Times New Roman"/>
+          <w:sz w:val="28"/>
+          <w:szCs w:val="28"/>
+        </w:rPr>
+        <w:t>Время на добавление новой транзакции не должно превышать 1 секунды</w:t>
+      </w:r>
+      <w:r>
+        <w:rPr>
+          <w:rFonts w:ascii="Times New Roman" w:hAnsi="Times New Roman" w:cs="Times New Roman"/>
+          <w:sz w:val="28"/>
+          <w:szCs w:val="28"/>
+        </w:rPr>
+        <w:t>;</w:t>
+      </w:r>
+    </w:p>
+    <w:p>
+      <w:pPr>
+        <w:pStyle w:val="aa"/>
+        <w:numPr>
+          <w:ilvl w:val="0"/>
+          <w:numId w:val="15"/>
+        </w:numPr>
+        <w:spacing w:after="0" w:line="360" w:lineRule="auto"/>
+        <w:jc w:val="both"/>
+        <w:rPr>
+          <w:rFonts w:ascii="Times New Roman" w:hAnsi="Times New Roman" w:cs="Times New Roman"/>
+          <w:sz w:val="28"/>
+          <w:szCs w:val="28"/>
+        </w:rPr>
+      </w:pPr>
+      <w:r>
+        <w:rPr>
+          <w:rFonts w:ascii="Times New Roman" w:hAnsi="Times New Roman" w:cs="Times New Roman"/>
+          <w:sz w:val="28"/>
+          <w:szCs w:val="28"/>
+        </w:rPr>
+        <w:t>Время на отправление запроса на добавление друга не должно превышать 1 секунды;</w:t>
+      </w:r>
+    </w:p>
+    <w:p>
+      <w:pPr>
+        <w:pStyle w:val="aa"/>
+        <w:numPr>
+          <w:ilvl w:val="0"/>
+          <w:numId w:val="15"/>
+        </w:numPr>
+        <w:spacing w:after="0" w:line="360" w:lineRule="auto"/>
+        <w:jc w:val="both"/>
+        <w:rPr>
+          <w:rFonts w:ascii="Times New Roman" w:hAnsi="Times New Roman" w:cs="Times New Roman"/>
+          <w:sz w:val="28"/>
+          <w:szCs w:val="28"/>
+        </w:rPr>
+      </w:pPr>
+      <w:r>
+        <w:rPr>
+          <w:rFonts w:ascii="Times New Roman" w:hAnsi="Times New Roman" w:cs="Times New Roman"/>
+          <w:sz w:val="28"/>
+          <w:szCs w:val="28"/>
+        </w:rPr>
+        <w:t>Программа должна запускаться на устройствах пользователей не более чем за 10 секунд.</w:t>
       </w:r>
     </w:p>
     <w:p>
@@ -6775,7 +7630,6 @@
           <w:szCs w:val="28"/>
         </w:rPr>
       </w:pPr>
-      <w:bookmarkStart w:id="5" w:name="_Toc132922723"/>
       <w:r>
         <w:rPr>
           <w:rFonts w:ascii="Times New Roman" w:hAnsi="Times New Roman" w:cs="Times New Roman"/>
@@ -6790,6 +7644,10 @@
     <w:p>
       <w:pPr>
         <w:pStyle w:val="1"/>
+        <w:numPr>
+          <w:ilvl w:val="0"/>
+          <w:numId w:val="1"/>
+        </w:numPr>
         <w:spacing w:before="0" w:line="360" w:lineRule="auto"/>
         <w:jc w:val="center"/>
         <w:rPr>
@@ -6801,6 +7659,7 @@
           <w:szCs w:val="28"/>
         </w:rPr>
       </w:pPr>
+      <w:bookmarkStart w:id="10" w:name="_Toc135731192"/>
       <w:r>
         <w:rPr>
           <w:rFonts w:ascii="Times New Roman" w:hAnsi="Times New Roman" w:cs="Times New Roman"/>
@@ -6811,20 +7670,9 @@
           <w:szCs w:val="28"/>
         </w:rPr>
         <w:lastRenderedPageBreak/>
-        <w:t xml:space="preserve">3 </w:t>
-      </w:r>
-      <w:bookmarkEnd w:id="5"/>
-      <w:r>
-        <w:rPr>
-          <w:rFonts w:ascii="Times New Roman" w:hAnsi="Times New Roman" w:cs="Times New Roman"/>
-          <w:b/>
-          <w:bCs/>
-          <w:color w:val="auto"/>
-          <w:sz w:val="28"/>
-          <w:szCs w:val="28"/>
-        </w:rPr>
         <w:t>ОБРАЩЕНИЕ К ПРОГРАММЕ</w:t>
       </w:r>
+      <w:bookmarkEnd w:id="10"/>
     </w:p>
     <w:p>
       <w:pPr>
@@ -6832,20 +7680,53 @@
         <w:ind w:firstLine="709"/>
         <w:contextualSpacing/>
         <w:jc w:val="both"/>
-        <w:rPr>
-          <w:rFonts w:ascii="Times New Roman" w:hAnsi="Times New Roman" w:cs="Times New Roman"/>
-          <w:sz w:val="28"/>
-          <w:szCs w:val="28"/>
-        </w:rPr>
-      </w:pPr>
-      <w:bookmarkStart w:id="6" w:name="_Toc132922728"/>
-      <w:r>
-        <w:rPr>
-          <w:rFonts w:ascii="Times New Roman" w:hAnsi="Times New Roman" w:cs="Times New Roman"/>
-          <w:sz w:val="28"/>
-          <w:szCs w:val="28"/>
-        </w:rPr>
-        <w:t>Многопользовательская система записи долгов.</w:t>
+      </w:pPr>
+      <w:r>
+        <w:rPr>
+          <w:rFonts w:ascii="Times New Roman" w:hAnsi="Times New Roman" w:cs="Times New Roman"/>
+          <w:color w:val="000000" w:themeColor="text1"/>
+          <w:sz w:val="28"/>
+          <w:szCs w:val="28"/>
+        </w:rPr>
+        <w:t xml:space="preserve">Для обращения к программе необходимо запустить ее в операционной системе </w:t>
+      </w:r>
+      <w:r>
+        <w:rPr>
+          <w:rFonts w:ascii="Times New Roman" w:hAnsi="Times New Roman" w:cs="Times New Roman"/>
+          <w:color w:val="000000" w:themeColor="text1"/>
+          <w:sz w:val="28"/>
+          <w:szCs w:val="28"/>
+          <w:lang w:val="en-US"/>
+        </w:rPr>
+        <w:t>Android</w:t>
+      </w:r>
+      <w:r>
+        <w:rPr>
+          <w:rFonts w:ascii="Times New Roman" w:hAnsi="Times New Roman" w:cs="Times New Roman"/>
+          <w:color w:val="000000" w:themeColor="text1"/>
+          <w:sz w:val="28"/>
+          <w:szCs w:val="28"/>
+        </w:rPr>
+        <w:t xml:space="preserve"> или </w:t>
+      </w:r>
+      <w:r>
+        <w:rPr>
+          <w:rFonts w:ascii="Times New Roman" w:hAnsi="Times New Roman" w:cs="Times New Roman"/>
+          <w:color w:val="000000" w:themeColor="text1"/>
+          <w:sz w:val="28"/>
+          <w:szCs w:val="28"/>
+          <w:lang w:val="en-US"/>
+        </w:rPr>
+        <w:t>IOS</w:t>
+      </w:r>
+      <w:r>
+        <w:rPr>
+          <w:rFonts w:ascii="Times New Roman" w:hAnsi="Times New Roman" w:cs="Times New Roman"/>
+          <w:color w:val="000000" w:themeColor="text1"/>
+          <w:sz w:val="28"/>
+          <w:szCs w:val="28"/>
+        </w:rPr>
+        <w:t>, нажав по ярлыку. Дальнейшая работа в приложении доступна лишь после регистрации и дальнейшей авторизации в системе.</w:t>
       </w:r>
     </w:p>
     <w:p>
@@ -6859,18 +7740,6 @@
           <w:szCs w:val="28"/>
         </w:rPr>
       </w:pPr>
-    </w:p>
-    <w:p>
-      <w:pPr>
-        <w:spacing w:line="259" w:lineRule="auto"/>
-        <w:rPr>
-          <w:rFonts w:ascii="Times New Roman" w:eastAsiaTheme="majorEastAsia" w:hAnsi="Times New Roman" w:cs="Times New Roman"/>
-          <w:b/>
-          <w:bCs/>
-          <w:sz w:val="28"/>
-          <w:szCs w:val="28"/>
-        </w:rPr>
-      </w:pPr>
       <w:r>
         <w:rPr>
           <w:rFonts w:ascii="Times New Roman" w:hAnsi="Times New Roman" w:cs="Times New Roman"/>
@@ -6896,7 +7765,12 @@
           <w:szCs w:val="28"/>
         </w:rPr>
       </w:pPr>
-      <w:r>
+    </w:p>
+    <w:p>
+      <w:pPr>
+        <w:pStyle w:val="1"/>
+        <w:spacing w:before="0" w:line="360" w:lineRule="auto"/>
+        <w:jc w:val="center"/>
         <w:rPr>
           <w:rFonts w:ascii="Times New Roman" w:hAnsi="Times New Roman" w:cs="Times New Roman"/>
           <w:b/>
@@ -6905,10 +7779,8 @@
           <w:sz w:val="28"/>
           <w:szCs w:val="28"/>
         </w:rPr>
-        <w:lastRenderedPageBreak/>
-        <w:t xml:space="preserve">4 </w:t>
-      </w:r>
-      <w:bookmarkEnd w:id="6"/>
+      </w:pPr>
+      <w:bookmarkStart w:id="11" w:name="_Toc135731193"/>
       <w:r>
         <w:rPr>
           <w:rFonts w:ascii="Times New Roman" w:hAnsi="Times New Roman" w:cs="Times New Roman"/>
@@ -6918,7 +7790,341 @@
           <w:sz w:val="28"/>
           <w:szCs w:val="28"/>
         </w:rPr>
+        <w:t xml:space="preserve">4 </w:t>
+      </w:r>
+      <w:r>
+        <w:rPr>
+          <w:rFonts w:ascii="Times New Roman" w:hAnsi="Times New Roman" w:cs="Times New Roman"/>
+          <w:b/>
+          <w:bCs/>
+          <w:color w:val="auto"/>
+          <w:sz w:val="28"/>
+          <w:szCs w:val="28"/>
+        </w:rPr>
         <w:t>ВХОДНЫЕ И ВЫХОДНЫЕ ДАННЫЕ</w:t>
+      </w:r>
+      <w:bookmarkEnd w:id="11"/>
+    </w:p>
+    <w:p>
+      <w:pPr>
+        <w:spacing w:line="360" w:lineRule="auto"/>
+        <w:contextualSpacing/>
+        <w:jc w:val="both"/>
+        <w:rPr>
+          <w:rFonts w:ascii="Times New Roman" w:hAnsi="Times New Roman" w:cs="Times New Roman"/>
+          <w:sz w:val="28"/>
+          <w:szCs w:val="28"/>
+        </w:rPr>
+      </w:pPr>
+      <w:r>
+        <w:rPr>
+          <w:rFonts w:ascii="Times New Roman" w:hAnsi="Times New Roman" w:cs="Times New Roman"/>
+          <w:sz w:val="28"/>
+          <w:szCs w:val="28"/>
+        </w:rPr>
+        <w:t>На вход программа получает следующие данные:</w:t>
+      </w:r>
+    </w:p>
+    <w:p>
+      <w:pPr>
+        <w:pStyle w:val="aa"/>
+        <w:numPr>
+          <w:ilvl w:val="0"/>
+          <w:numId w:val="12"/>
+        </w:numPr>
+        <w:spacing w:after="0" w:line="360" w:lineRule="auto"/>
+        <w:jc w:val="both"/>
+        <w:rPr>
+          <w:rFonts w:ascii="Times New Roman" w:hAnsi="Times New Roman" w:cs="Times New Roman"/>
+          <w:sz w:val="28"/>
+          <w:szCs w:val="28"/>
+        </w:rPr>
+      </w:pPr>
+      <w:r>
+        <w:rPr>
+          <w:rFonts w:ascii="Times New Roman" w:hAnsi="Times New Roman" w:cs="Times New Roman"/>
+          <w:sz w:val="28"/>
+          <w:szCs w:val="28"/>
+        </w:rPr>
+        <w:t>при регистрации пользователя на сервер отправляются: имя, фамилия, отчество, номер телефона пользователя (по маске +7 (ХХХ) ХХХ-ХХ-ХХ). На клиент приложения отправляется временный код подтверждения авторизации в программе из 4 цифр, либо ошибка регистрации;</w:t>
+      </w:r>
+    </w:p>
+    <w:p>
+      <w:pPr>
+        <w:pStyle w:val="aa"/>
+        <w:numPr>
+          <w:ilvl w:val="0"/>
+          <w:numId w:val="12"/>
+        </w:numPr>
+        <w:spacing w:after="0" w:line="360" w:lineRule="auto"/>
+        <w:ind w:left="0" w:firstLine="709"/>
+        <w:jc w:val="both"/>
+        <w:rPr>
+          <w:rFonts w:ascii="Times New Roman" w:hAnsi="Times New Roman" w:cs="Times New Roman"/>
+          <w:sz w:val="28"/>
+          <w:szCs w:val="28"/>
+        </w:rPr>
+      </w:pPr>
+      <w:r>
+        <w:rPr>
+          <w:rFonts w:ascii="Times New Roman" w:hAnsi="Times New Roman" w:cs="Times New Roman"/>
+          <w:sz w:val="28"/>
+          <w:szCs w:val="28"/>
+        </w:rPr>
+        <w:t>при авторизации пользователя на сервер отправляется: код из СМС сообщения. На клиент возвращается временный код подтверждения пользователя, состоящий из 128 латинских букв в нижнем регистре и арабских цифр, либо ошибка авторизации;</w:t>
+      </w:r>
+    </w:p>
+    <w:p>
+      <w:pPr>
+        <w:pStyle w:val="aa"/>
+        <w:numPr>
+          <w:ilvl w:val="0"/>
+          <w:numId w:val="12"/>
+        </w:numPr>
+        <w:spacing w:after="0" w:line="360" w:lineRule="auto"/>
+        <w:ind w:left="0" w:firstLine="709"/>
+        <w:jc w:val="both"/>
+        <w:rPr>
+          <w:rFonts w:ascii="Times New Roman" w:hAnsi="Times New Roman" w:cs="Times New Roman"/>
+          <w:sz w:val="28"/>
+          <w:szCs w:val="28"/>
+        </w:rPr>
+      </w:pPr>
+      <w:r>
+        <w:rPr>
+          <w:rFonts w:ascii="Times New Roman" w:hAnsi="Times New Roman" w:cs="Times New Roman"/>
+          <w:sz w:val="28"/>
+          <w:szCs w:val="28"/>
+        </w:rPr>
+        <w:t xml:space="preserve">при добавлении, редактировании долга на устройстве сохраняются следующие данные: </w:t>
+      </w:r>
+    </w:p>
+    <w:p>
+      <w:pPr>
+        <w:tabs>
+          <w:tab w:val="right" w:pos="9355"/>
+        </w:tabs>
+        <w:spacing w:after="0" w:line="360" w:lineRule="auto"/>
+        <w:ind w:firstLine="709"/>
+        <w:jc w:val="both"/>
+        <w:rPr>
+          <w:rFonts w:ascii="Times New Roman" w:hAnsi="Times New Roman" w:cs="Times New Roman"/>
+          <w:sz w:val="28"/>
+          <w:szCs w:val="28"/>
+        </w:rPr>
+      </w:pPr>
+      <w:r>
+        <w:rPr>
+          <w:rFonts w:ascii="Times New Roman" w:hAnsi="Times New Roman" w:cs="Times New Roman"/>
+          <w:sz w:val="28"/>
+          <w:szCs w:val="28"/>
+        </w:rPr>
+        <w:t>- обязательные: сумма долга, статус долга (выдан, взят),</w:t>
+      </w:r>
+      <w:r>
+        <w:rPr>
+          <w:rFonts w:ascii="Times New Roman" w:hAnsi="Times New Roman" w:cs="Times New Roman"/>
+          <w:sz w:val="28"/>
+          <w:szCs w:val="28"/>
+        </w:rPr>
+        <w:tab/>
+      </w:r>
+    </w:p>
+    <w:p>
+      <w:pPr>
+        <w:spacing w:after="0" w:line="360" w:lineRule="auto"/>
+        <w:ind w:firstLine="709"/>
+        <w:jc w:val="both"/>
+        <w:rPr>
+          <w:rFonts w:ascii="Times New Roman" w:hAnsi="Times New Roman" w:cs="Times New Roman"/>
+          <w:sz w:val="28"/>
+          <w:szCs w:val="28"/>
+        </w:rPr>
+      </w:pPr>
+      <w:r>
+        <w:rPr>
+          <w:rFonts w:ascii="Times New Roman" w:hAnsi="Times New Roman" w:cs="Times New Roman"/>
+          <w:sz w:val="28"/>
+          <w:szCs w:val="28"/>
+        </w:rPr>
+        <w:t>- необязательные: комментарий, второй участник операции.</w:t>
+      </w:r>
+    </w:p>
+    <w:p>
+      <w:pPr>
+        <w:spacing w:after="0" w:line="360" w:lineRule="auto"/>
+        <w:ind w:firstLine="709"/>
+        <w:jc w:val="both"/>
+        <w:rPr>
+          <w:rFonts w:ascii="Times New Roman" w:hAnsi="Times New Roman" w:cs="Times New Roman"/>
+          <w:sz w:val="28"/>
+          <w:szCs w:val="28"/>
+        </w:rPr>
+      </w:pPr>
+      <w:r>
+        <w:rPr>
+          <w:rFonts w:ascii="Times New Roman" w:hAnsi="Times New Roman" w:cs="Times New Roman"/>
+          <w:sz w:val="28"/>
+          <w:szCs w:val="28"/>
+        </w:rPr>
+        <w:t>На сервер отправляется название долга и уникальные идентификационные номера обоих участников операции (арабские цифры от 1 до 16777215), сумма задолженности и её статус;</w:t>
+      </w:r>
+    </w:p>
+    <w:p>
+      <w:pPr>
+        <w:spacing w:after="0" w:line="360" w:lineRule="auto"/>
+        <w:ind w:firstLine="709"/>
+        <w:jc w:val="both"/>
+        <w:rPr>
+          <w:rFonts w:ascii="Times New Roman" w:hAnsi="Times New Roman" w:cs="Times New Roman"/>
+          <w:sz w:val="28"/>
+          <w:szCs w:val="28"/>
+        </w:rPr>
+      </w:pPr>
+      <w:r>
+        <w:rPr>
+          <w:rFonts w:ascii="Times New Roman" w:hAnsi="Times New Roman" w:cs="Times New Roman"/>
+          <w:sz w:val="28"/>
+          <w:szCs w:val="28"/>
+        </w:rPr>
+        <w:t xml:space="preserve">4) </w:t>
+      </w:r>
+      <w:r>
+        <w:rPr>
+          <w:rFonts w:ascii="Times New Roman" w:hAnsi="Times New Roman" w:cs="Times New Roman"/>
+          <w:sz w:val="28"/>
+          <w:szCs w:val="28"/>
+        </w:rPr>
+        <w:tab/>
+        <w:t>при погашении долга на устройстве сохраняется: сумма погашения долга. На сервер отправляется: название операции, уникальные идентификационные номера участников операции, сумма изменения задолженности;</w:t>
+      </w:r>
+    </w:p>
+    <w:p>
+      <w:pPr>
+        <w:spacing w:after="0" w:line="360" w:lineRule="auto"/>
+        <w:ind w:firstLine="709"/>
+        <w:jc w:val="both"/>
+        <w:rPr>
+          <w:rFonts w:ascii="Times New Roman" w:hAnsi="Times New Roman" w:cs="Times New Roman"/>
+          <w:sz w:val="28"/>
+          <w:szCs w:val="28"/>
+        </w:rPr>
+      </w:pPr>
+      <w:r>
+        <w:rPr>
+          <w:rFonts w:ascii="Times New Roman" w:hAnsi="Times New Roman" w:cs="Times New Roman"/>
+          <w:sz w:val="28"/>
+          <w:szCs w:val="28"/>
+        </w:rPr>
+        <w:t xml:space="preserve">5) </w:t>
+      </w:r>
+      <w:r>
+        <w:rPr>
+          <w:rFonts w:ascii="Times New Roman" w:hAnsi="Times New Roman" w:cs="Times New Roman"/>
+          <w:sz w:val="28"/>
+          <w:szCs w:val="28"/>
+        </w:rPr>
+        <w:tab/>
+        <w:t>при добавлении друга происходит два сценария:</w:t>
+      </w:r>
+    </w:p>
+    <w:p>
+      <w:pPr>
+        <w:spacing w:after="0" w:line="360" w:lineRule="auto"/>
+        <w:ind w:firstLine="709"/>
+        <w:jc w:val="both"/>
+        <w:rPr>
+          <w:rFonts w:ascii="Times New Roman" w:hAnsi="Times New Roman" w:cs="Times New Roman"/>
+          <w:sz w:val="28"/>
+          <w:szCs w:val="28"/>
+        </w:rPr>
+      </w:pPr>
+      <w:r>
+        <w:rPr>
+          <w:rFonts w:ascii="Times New Roman" w:hAnsi="Times New Roman" w:cs="Times New Roman"/>
+          <w:sz w:val="28"/>
+          <w:szCs w:val="28"/>
+        </w:rPr>
+        <w:t>- добавление друга по его уникальному идентификационному номеру. В этом случае на сервер отправляются уникальный идентификационный номер пользователя и введённый номер. На клиент возвращается подтверждение существования пользователя, добавляемого в друзья, либо ошибка. На устройстве сохраняется введённый номер,</w:t>
+      </w:r>
+    </w:p>
+    <w:p>
+      <w:pPr>
+        <w:spacing w:after="0" w:line="360" w:lineRule="auto"/>
+        <w:ind w:firstLine="709"/>
+        <w:jc w:val="both"/>
+        <w:rPr>
+          <w:rFonts w:ascii="Times New Roman" w:hAnsi="Times New Roman" w:cs="Times New Roman"/>
+          <w:sz w:val="28"/>
+          <w:szCs w:val="28"/>
+        </w:rPr>
+      </w:pPr>
+      <w:r>
+        <w:rPr>
+          <w:rFonts w:ascii="Times New Roman" w:hAnsi="Times New Roman" w:cs="Times New Roman"/>
+          <w:sz w:val="28"/>
+          <w:szCs w:val="28"/>
+        </w:rPr>
+        <w:lastRenderedPageBreak/>
+        <w:t>- добавление по номеру телефона. На сервер отправляется номер телефона, на клиент возвращается подтверждение, либо уведомление об ошибке;</w:t>
+      </w:r>
+    </w:p>
+    <w:p>
+      <w:pPr>
+        <w:spacing w:after="0" w:line="360" w:lineRule="auto"/>
+        <w:ind w:firstLine="709"/>
+        <w:jc w:val="both"/>
+        <w:rPr>
+          <w:rFonts w:ascii="Times New Roman" w:hAnsi="Times New Roman" w:cs="Times New Roman"/>
+          <w:sz w:val="28"/>
+          <w:szCs w:val="28"/>
+        </w:rPr>
+      </w:pPr>
+      <w:r>
+        <w:rPr>
+          <w:rFonts w:ascii="Times New Roman" w:hAnsi="Times New Roman" w:cs="Times New Roman"/>
+          <w:sz w:val="28"/>
+          <w:szCs w:val="28"/>
+        </w:rPr>
+        <w:t xml:space="preserve">6) </w:t>
+      </w:r>
+      <w:r>
+        <w:rPr>
+          <w:rFonts w:ascii="Times New Roman" w:hAnsi="Times New Roman" w:cs="Times New Roman"/>
+          <w:sz w:val="28"/>
+          <w:szCs w:val="28"/>
+        </w:rPr>
+        <w:tab/>
+        <w:t>при удалении друга на сервер отправляются следующие данные: уникальные номера пользователя и друга;</w:t>
+      </w:r>
+    </w:p>
+    <w:p>
+      <w:pPr>
+        <w:spacing w:after="0" w:line="360" w:lineRule="auto"/>
+        <w:ind w:firstLine="709"/>
+        <w:jc w:val="both"/>
+        <w:rPr>
+          <w:rFonts w:ascii="Times New Roman" w:hAnsi="Times New Roman" w:cs="Times New Roman"/>
+          <w:sz w:val="28"/>
+          <w:szCs w:val="28"/>
+        </w:rPr>
+      </w:pPr>
+      <w:r>
+        <w:rPr>
+          <w:rFonts w:ascii="Times New Roman" w:hAnsi="Times New Roman" w:cs="Times New Roman"/>
+          <w:sz w:val="28"/>
+          <w:szCs w:val="28"/>
+        </w:rPr>
+        <w:t xml:space="preserve">7) </w:t>
+      </w:r>
+      <w:r>
+        <w:rPr>
+          <w:rFonts w:ascii="Times New Roman" w:hAnsi="Times New Roman" w:cs="Times New Roman"/>
+          <w:sz w:val="28"/>
+          <w:szCs w:val="28"/>
+        </w:rPr>
+        <w:tab/>
+        <w:t>при просмотре уведомлений на сервер отправляется запрос на обновление уведомлений на устройстве и уникальный номер пользователя. Сервер присылает данные, либо сообщение об отсутствии новых уведомлений.</w:t>
       </w:r>
     </w:p>
     <w:p>
@@ -6939,30 +8145,6 @@
           <w:sz w:val="28"/>
           <w:szCs w:val="28"/>
         </w:rPr>
-        <w:t xml:space="preserve">Программа будет содержать всплывающие рекламные баннеры, у пользователя будет возможность купить платную подписку в размере </w:t>
-      </w:r>
-      <w:r>
-        <w:rPr>
-          <w:rFonts w:ascii="Times New Roman" w:hAnsi="Times New Roman" w:cs="Times New Roman"/>
-          <w:sz w:val="28"/>
-          <w:szCs w:val="28"/>
-        </w:rPr>
-        <w:t>150</w:t>
-      </w:r>
-      <w:r>
-        <w:rPr>
-          <w:rFonts w:ascii="Times New Roman" w:hAnsi="Times New Roman" w:cs="Times New Roman"/>
-          <w:sz w:val="28"/>
-          <w:szCs w:val="28"/>
-        </w:rPr>
-        <w:t xml:space="preserve"> рублей в месяц для отключения рекламы в приложении.</w:t>
-      </w:r>
-      <w:r>
-        <w:rPr>
-          <w:rFonts w:ascii="Times New Roman" w:hAnsi="Times New Roman" w:cs="Times New Roman"/>
-          <w:sz w:val="28"/>
-          <w:szCs w:val="28"/>
-        </w:rPr>
         <w:br/>
       </w:r>
       <w:r>
@@ -7010,6 +8192,7 @@
           <w:szCs w:val="28"/>
         </w:rPr>
       </w:pPr>
+      <w:bookmarkStart w:id="12" w:name="_Toc135731194"/>
       <w:r>
         <w:rPr>
           <w:rFonts w:ascii="Times New Roman" w:hAnsi="Times New Roman" w:cs="Times New Roman"/>
@@ -7044,6 +8227,7 @@
         </w:rPr>
         <w:t>СООБЩЕНИЯ</w:t>
       </w:r>
+      <w:bookmarkEnd w:id="12"/>
     </w:p>
     <w:p>
       <w:pPr>
@@ -7063,37 +8247,18 @@
           <w:sz w:val="28"/>
           <w:szCs w:val="28"/>
         </w:rPr>
-        <w:t xml:space="preserve">Программа будет содержать всплывающие рекламные баннеры, у пользователя будет возможность купить платную подписку в размере </w:t>
-      </w:r>
-      <w:r>
-        <w:rPr>
-          <w:rFonts w:ascii="Times New Roman" w:hAnsi="Times New Roman" w:cs="Times New Roman"/>
-          <w:sz w:val="28"/>
-          <w:szCs w:val="28"/>
-        </w:rPr>
-        <w:t>150</w:t>
-      </w:r>
-      <w:r>
-        <w:rPr>
-          <w:rFonts w:ascii="Times New Roman" w:hAnsi="Times New Roman" w:cs="Times New Roman"/>
-          <w:sz w:val="28"/>
-          <w:szCs w:val="28"/>
-        </w:rPr>
-        <w:t xml:space="preserve"> рублей в месяц для отключения рекламы в приложении.</w:t>
-      </w:r>
-      <w:r>
-        <w:rPr>
-          <w:rFonts w:ascii="Times New Roman" w:hAnsi="Times New Roman" w:cs="Times New Roman"/>
-          <w:sz w:val="28"/>
-          <w:szCs w:val="28"/>
-        </w:rPr>
-        <w:br/>
+        <w:t>Программа оперирует следующими сообщениями:</w:t>
       </w:r>
     </w:p>
     <w:p>
       <w:pPr>
+        <w:pStyle w:val="aa"/>
+        <w:numPr>
+          <w:ilvl w:val="0"/>
+          <w:numId w:val="14"/>
+        </w:numPr>
         <w:spacing w:after="0" w:line="360" w:lineRule="auto"/>
-        <w:ind w:firstLine="708"/>
+        <w:ind w:left="0" w:firstLine="709"/>
         <w:jc w:val="both"/>
         <w:rPr>
           <w:rFonts w:ascii="Times New Roman" w:hAnsi="Times New Roman" w:cs="Times New Roman"/>
@@ -7101,14 +8266,468 @@
           <w:szCs w:val="28"/>
         </w:rPr>
       </w:pPr>
+      <w:r>
+        <w:rPr>
+          <w:rFonts w:ascii="Times New Roman" w:hAnsi="Times New Roman" w:cs="Times New Roman"/>
+          <w:sz w:val="28"/>
+          <w:szCs w:val="28"/>
+        </w:rPr>
+        <w:t>«Ошибка регистрации. Неверно введен номер телефона. Он должен соответствовать формату: +7 (ХХХ) ХХХ-ХХ-ХХ». Сообщение показывается в ситуации, когда пароль не соответствует необходимому формату. При возникновении такого сообщения необходимо нажать на кнопку «Вернуться к регистрации» и корректно ввести номер телефона, чтобы он соответствовал написанному в сообщении формату</w:t>
+      </w:r>
+      <w:r>
+        <w:rPr>
+          <w:rFonts w:ascii="Times New Roman" w:hAnsi="Times New Roman" w:cs="Times New Roman"/>
+          <w:sz w:val="28"/>
+          <w:szCs w:val="28"/>
+        </w:rPr>
+        <w:t>;</w:t>
+      </w:r>
     </w:p>
     <w:p>
       <w:pPr>
-        <w:spacing w:line="259" w:lineRule="auto"/>
-        <w:rPr>
-          <w:rFonts w:ascii="Times New Roman" w:eastAsiaTheme="majorEastAsia" w:hAnsi="Times New Roman" w:cs="Times New Roman"/>
-          <w:b/>
-          <w:bCs/>
+        <w:pStyle w:val="aa"/>
+        <w:numPr>
+          <w:ilvl w:val="0"/>
+          <w:numId w:val="14"/>
+        </w:numPr>
+        <w:spacing w:after="0" w:line="360" w:lineRule="auto"/>
+        <w:ind w:left="0" w:firstLine="709"/>
+        <w:jc w:val="both"/>
+        <w:rPr>
+          <w:rFonts w:ascii="Times New Roman" w:hAnsi="Times New Roman" w:cs="Times New Roman"/>
+          <w:sz w:val="28"/>
+          <w:szCs w:val="28"/>
+        </w:rPr>
+      </w:pPr>
+      <w:r>
+        <w:rPr>
+          <w:rFonts w:ascii="Times New Roman" w:hAnsi="Times New Roman" w:cs="Times New Roman"/>
+          <w:sz w:val="28"/>
+          <w:szCs w:val="28"/>
+        </w:rPr>
+        <w:t xml:space="preserve">«Ошибка регистрации. Неверное введен код подтверждения. Код будет выслан повторно через </w:t>
+      </w:r>
+      <w:r>
+        <w:rPr>
+          <w:rFonts w:ascii="Times New Roman" w:hAnsi="Times New Roman" w:cs="Times New Roman"/>
+          <w:sz w:val="28"/>
+          <w:szCs w:val="28"/>
+          <w:lang w:val="en-US"/>
+        </w:rPr>
+        <w:t>n</w:t>
+      </w:r>
+      <w:r>
+        <w:rPr>
+          <w:rFonts w:ascii="Times New Roman" w:hAnsi="Times New Roman" w:cs="Times New Roman"/>
+          <w:sz w:val="28"/>
+          <w:szCs w:val="28"/>
+        </w:rPr>
+        <w:t xml:space="preserve"> секунд». Сообщение показывается в ситуации, когда </w:t>
+      </w:r>
+      <w:r>
+        <w:rPr>
+          <w:rFonts w:ascii="Times New Roman" w:hAnsi="Times New Roman" w:cs="Times New Roman"/>
+          <w:sz w:val="28"/>
+          <w:szCs w:val="28"/>
+        </w:rPr>
+        <w:t>введенный код для подтверждения номера телефона не соответствует присланному. При возникновении такой ошибки необходимо нажать на кнопку «Понятно» и ввести код из Смс-сообщения заново</w:t>
+      </w:r>
+      <w:r>
+        <w:rPr>
+          <w:rFonts w:ascii="Times New Roman" w:hAnsi="Times New Roman" w:cs="Times New Roman"/>
+          <w:sz w:val="28"/>
+          <w:szCs w:val="28"/>
+        </w:rPr>
+        <w:t>;</w:t>
+      </w:r>
+    </w:p>
+    <w:p>
+      <w:pPr>
+        <w:pStyle w:val="aa"/>
+        <w:numPr>
+          <w:ilvl w:val="0"/>
+          <w:numId w:val="14"/>
+        </w:numPr>
+        <w:spacing w:after="0" w:line="360" w:lineRule="auto"/>
+        <w:ind w:left="0" w:firstLine="709"/>
+        <w:jc w:val="both"/>
+        <w:rPr>
+          <w:rFonts w:ascii="Times New Roman" w:hAnsi="Times New Roman" w:cs="Times New Roman"/>
+          <w:sz w:val="28"/>
+          <w:szCs w:val="28"/>
+        </w:rPr>
+      </w:pPr>
+      <w:r>
+        <w:rPr>
+          <w:rFonts w:ascii="Times New Roman" w:hAnsi="Times New Roman" w:cs="Times New Roman"/>
+          <w:sz w:val="28"/>
+          <w:szCs w:val="28"/>
+        </w:rPr>
+        <w:t xml:space="preserve">«Ошибка </w:t>
+      </w:r>
+      <w:r>
+        <w:rPr>
+          <w:rFonts w:ascii="Times New Roman" w:hAnsi="Times New Roman" w:cs="Times New Roman"/>
+          <w:sz w:val="28"/>
+          <w:szCs w:val="28"/>
+        </w:rPr>
+        <w:t>авторизации</w:t>
+      </w:r>
+      <w:r>
+        <w:rPr>
+          <w:rFonts w:ascii="Times New Roman" w:hAnsi="Times New Roman" w:cs="Times New Roman"/>
+          <w:sz w:val="28"/>
+          <w:szCs w:val="28"/>
+        </w:rPr>
+        <w:t xml:space="preserve">. Неверное введен код подтверждения. Код будет выслан повторно через </w:t>
+      </w:r>
+      <w:r>
+        <w:rPr>
+          <w:rFonts w:ascii="Times New Roman" w:hAnsi="Times New Roman" w:cs="Times New Roman"/>
+          <w:sz w:val="28"/>
+          <w:szCs w:val="28"/>
+          <w:lang w:val="en-US"/>
+        </w:rPr>
+        <w:t>n</w:t>
+      </w:r>
+      <w:r>
+        <w:rPr>
+          <w:rFonts w:ascii="Times New Roman" w:hAnsi="Times New Roman" w:cs="Times New Roman"/>
+          <w:sz w:val="28"/>
+          <w:szCs w:val="28"/>
+        </w:rPr>
+        <w:t xml:space="preserve"> секунд». Сообщение показывается в ситуации, когда введенный код для подтверждения номера телефона не соответствует присланному. При возникновении такой ошибки необходимо нажать на кнопку «Понятно» и ввести код из Смс-сообщения заново</w:t>
+      </w:r>
+      <w:r>
+        <w:rPr>
+          <w:rFonts w:ascii="Times New Roman" w:hAnsi="Times New Roman" w:cs="Times New Roman"/>
+          <w:sz w:val="28"/>
+          <w:szCs w:val="28"/>
+        </w:rPr>
+        <w:t>;</w:t>
+      </w:r>
+    </w:p>
+    <w:p>
+      <w:pPr>
+        <w:pStyle w:val="aa"/>
+        <w:numPr>
+          <w:ilvl w:val="0"/>
+          <w:numId w:val="14"/>
+        </w:numPr>
+        <w:spacing w:after="0" w:line="360" w:lineRule="auto"/>
+        <w:ind w:left="0" w:firstLine="709"/>
+        <w:jc w:val="both"/>
+        <w:rPr>
+          <w:rFonts w:ascii="Times New Roman" w:hAnsi="Times New Roman" w:cs="Times New Roman"/>
+          <w:sz w:val="28"/>
+          <w:szCs w:val="28"/>
+        </w:rPr>
+      </w:pPr>
+      <w:r>
+        <w:rPr>
+          <w:rFonts w:ascii="Times New Roman" w:hAnsi="Times New Roman" w:cs="Times New Roman"/>
+          <w:sz w:val="28"/>
+          <w:szCs w:val="28"/>
+        </w:rPr>
+        <w:t>«Подтверждение удаления». Данное сообщение возникает при удалении долга. Для прерывания удаления необходимо нажать «Отмена». Если операция верна, необходимо нажать кнопку «Подтвердить»</w:t>
+      </w:r>
+      <w:r>
+        <w:rPr>
+          <w:rFonts w:ascii="Times New Roman" w:hAnsi="Times New Roman" w:cs="Times New Roman"/>
+          <w:sz w:val="28"/>
+          <w:szCs w:val="28"/>
+          <w:lang w:val="en-US"/>
+        </w:rPr>
+        <w:t>;</w:t>
+      </w:r>
+    </w:p>
+    <w:p>
+      <w:pPr>
+        <w:pStyle w:val="aa"/>
+        <w:numPr>
+          <w:ilvl w:val="0"/>
+          <w:numId w:val="14"/>
+        </w:numPr>
+        <w:spacing w:after="0" w:line="360" w:lineRule="auto"/>
+        <w:ind w:left="0" w:firstLine="709"/>
+        <w:jc w:val="both"/>
+        <w:rPr>
+          <w:rFonts w:ascii="Times New Roman" w:hAnsi="Times New Roman" w:cs="Times New Roman"/>
+          <w:sz w:val="28"/>
+          <w:szCs w:val="28"/>
+        </w:rPr>
+      </w:pPr>
+      <w:r>
+        <w:rPr>
+          <w:rFonts w:ascii="Times New Roman" w:hAnsi="Times New Roman" w:cs="Times New Roman"/>
+          <w:sz w:val="28"/>
+          <w:szCs w:val="28"/>
+        </w:rPr>
+        <w:t xml:space="preserve">«Подтверждение </w:t>
+      </w:r>
+      <w:r>
+        <w:rPr>
+          <w:rFonts w:ascii="Times New Roman" w:hAnsi="Times New Roman" w:cs="Times New Roman"/>
+          <w:sz w:val="28"/>
+          <w:szCs w:val="28"/>
+        </w:rPr>
+        <w:t>редактирования</w:t>
+      </w:r>
+      <w:r>
+        <w:rPr>
+          <w:rFonts w:ascii="Times New Roman" w:hAnsi="Times New Roman" w:cs="Times New Roman"/>
+          <w:sz w:val="28"/>
+          <w:szCs w:val="28"/>
+        </w:rPr>
+        <w:t xml:space="preserve">». Данное сообщение возникает при </w:t>
+      </w:r>
+      <w:r>
+        <w:rPr>
+          <w:rFonts w:ascii="Times New Roman" w:hAnsi="Times New Roman" w:cs="Times New Roman"/>
+          <w:sz w:val="28"/>
+          <w:szCs w:val="28"/>
+        </w:rPr>
+        <w:t>редактировании</w:t>
+      </w:r>
+      <w:r>
+        <w:rPr>
+          <w:rFonts w:ascii="Times New Roman" w:hAnsi="Times New Roman" w:cs="Times New Roman"/>
+          <w:sz w:val="28"/>
+          <w:szCs w:val="28"/>
+        </w:rPr>
+        <w:t xml:space="preserve"> долга. Для прерывания удаления необходимо нажать «Отмена». Если операция верна, необходимо нажать кнопку «Подтвердить»</w:t>
+      </w:r>
+      <w:r>
+        <w:rPr>
+          <w:rFonts w:ascii="Times New Roman" w:hAnsi="Times New Roman" w:cs="Times New Roman"/>
+          <w:sz w:val="28"/>
+          <w:szCs w:val="28"/>
+          <w:lang w:val="en-US"/>
+        </w:rPr>
+        <w:t>;</w:t>
+      </w:r>
+    </w:p>
+    <w:p>
+      <w:pPr>
+        <w:pStyle w:val="aa"/>
+        <w:numPr>
+          <w:ilvl w:val="0"/>
+          <w:numId w:val="14"/>
+        </w:numPr>
+        <w:spacing w:after="0" w:line="360" w:lineRule="auto"/>
+        <w:ind w:left="0" w:firstLine="709"/>
+        <w:jc w:val="both"/>
+        <w:rPr>
+          <w:rFonts w:ascii="Times New Roman" w:hAnsi="Times New Roman" w:cs="Times New Roman"/>
+          <w:sz w:val="28"/>
+          <w:szCs w:val="28"/>
+        </w:rPr>
+      </w:pPr>
+      <w:r>
+        <w:rPr>
+          <w:rFonts w:ascii="Times New Roman" w:hAnsi="Times New Roman" w:cs="Times New Roman"/>
+          <w:sz w:val="28"/>
+          <w:szCs w:val="28"/>
+        </w:rPr>
+        <w:t>«Не заполнены обязательные поля. Обязательные поля: размер долга, дата получения». Данная ошибка возникает в ситуации, когда пользователь не заполнил обязательные при создании нового долга. При возникновении такого сообщения необходимо нажать кнопку «Понятно» и заполнить обязательные поля долга</w:t>
+      </w:r>
+      <w:r>
+        <w:rPr>
+          <w:rFonts w:ascii="Times New Roman" w:hAnsi="Times New Roman" w:cs="Times New Roman"/>
+          <w:sz w:val="28"/>
+          <w:szCs w:val="28"/>
+        </w:rPr>
+        <w:t>;</w:t>
+      </w:r>
+    </w:p>
+    <w:p>
+      <w:pPr>
+        <w:pStyle w:val="aa"/>
+        <w:numPr>
+          <w:ilvl w:val="0"/>
+          <w:numId w:val="14"/>
+        </w:numPr>
+        <w:spacing w:after="0" w:line="360" w:lineRule="auto"/>
+        <w:ind w:left="0" w:firstLine="709"/>
+        <w:jc w:val="both"/>
+        <w:rPr>
+          <w:rFonts w:ascii="Times New Roman" w:hAnsi="Times New Roman" w:cs="Times New Roman"/>
+          <w:sz w:val="28"/>
+          <w:szCs w:val="28"/>
+        </w:rPr>
+      </w:pPr>
+      <w:r>
+        <w:rPr>
+          <w:rFonts w:ascii="Times New Roman" w:hAnsi="Times New Roman" w:cs="Times New Roman"/>
+          <w:sz w:val="28"/>
+          <w:szCs w:val="28"/>
+        </w:rPr>
+        <w:lastRenderedPageBreak/>
+        <w:t xml:space="preserve">«Ошибка добавления. Пользователь с таким </w:t>
+      </w:r>
+      <w:r>
+        <w:rPr>
+          <w:rFonts w:ascii="Times New Roman" w:hAnsi="Times New Roman" w:cs="Times New Roman"/>
+          <w:sz w:val="28"/>
+          <w:szCs w:val="28"/>
+          <w:lang w:val="en-US"/>
+        </w:rPr>
+        <w:t>ID</w:t>
+      </w:r>
+      <w:r>
+        <w:rPr>
+          <w:rFonts w:ascii="Times New Roman" w:hAnsi="Times New Roman" w:cs="Times New Roman"/>
+          <w:sz w:val="28"/>
+          <w:szCs w:val="28"/>
+        </w:rPr>
+        <w:t xml:space="preserve"> </w:t>
+      </w:r>
+      <w:r>
+        <w:rPr>
+          <w:rFonts w:ascii="Times New Roman" w:hAnsi="Times New Roman" w:cs="Times New Roman"/>
+          <w:sz w:val="28"/>
+          <w:szCs w:val="28"/>
+        </w:rPr>
+        <w:t xml:space="preserve">не существует». Данная ошибка возникает во время добавления друга при несоответствии введенного </w:t>
+      </w:r>
+      <w:r>
+        <w:rPr>
+          <w:rFonts w:ascii="Times New Roman" w:hAnsi="Times New Roman" w:cs="Times New Roman"/>
+          <w:sz w:val="28"/>
+          <w:szCs w:val="28"/>
+          <w:lang w:val="en-US"/>
+        </w:rPr>
+        <w:t>ID</w:t>
+      </w:r>
+      <w:r>
+        <w:rPr>
+          <w:rFonts w:ascii="Times New Roman" w:hAnsi="Times New Roman" w:cs="Times New Roman"/>
+          <w:sz w:val="28"/>
+          <w:szCs w:val="28"/>
+        </w:rPr>
+        <w:t xml:space="preserve"> с реальными </w:t>
+      </w:r>
+      <w:r>
+        <w:rPr>
+          <w:rFonts w:ascii="Times New Roman" w:hAnsi="Times New Roman" w:cs="Times New Roman"/>
+          <w:sz w:val="28"/>
+          <w:szCs w:val="28"/>
+          <w:lang w:val="en-US"/>
+        </w:rPr>
+        <w:t>ID</w:t>
+      </w:r>
+      <w:r>
+        <w:rPr>
+          <w:rFonts w:ascii="Times New Roman" w:hAnsi="Times New Roman" w:cs="Times New Roman"/>
+          <w:sz w:val="28"/>
+          <w:szCs w:val="28"/>
+        </w:rPr>
+        <w:t xml:space="preserve"> пользователей. При возникновении такой ошибки необходимо нажать кнопку «Понятно» и ввести код заново</w:t>
+      </w:r>
+      <w:r>
+        <w:rPr>
+          <w:rFonts w:ascii="Times New Roman" w:hAnsi="Times New Roman" w:cs="Times New Roman"/>
+          <w:sz w:val="28"/>
+          <w:szCs w:val="28"/>
+        </w:rPr>
+        <w:t>;</w:t>
+      </w:r>
+    </w:p>
+    <w:p>
+      <w:pPr>
+        <w:pStyle w:val="aa"/>
+        <w:numPr>
+          <w:ilvl w:val="0"/>
+          <w:numId w:val="14"/>
+        </w:numPr>
+        <w:spacing w:after="0" w:line="360" w:lineRule="auto"/>
+        <w:ind w:left="0" w:firstLine="709"/>
+        <w:jc w:val="both"/>
+        <w:rPr>
+          <w:rFonts w:ascii="Times New Roman" w:hAnsi="Times New Roman" w:cs="Times New Roman"/>
+          <w:sz w:val="28"/>
+          <w:szCs w:val="28"/>
+        </w:rPr>
+      </w:pPr>
+      <w:r>
+        <w:rPr>
+          <w:rFonts w:ascii="Times New Roman" w:hAnsi="Times New Roman" w:cs="Times New Roman"/>
+          <w:sz w:val="28"/>
+          <w:szCs w:val="28"/>
+        </w:rPr>
+        <w:t xml:space="preserve">«Ошибка добавления. Пользователь с </w:t>
+      </w:r>
+      <w:r>
+        <w:rPr>
+          <w:rFonts w:ascii="Times New Roman" w:hAnsi="Times New Roman" w:cs="Times New Roman"/>
+          <w:sz w:val="28"/>
+          <w:szCs w:val="28"/>
+        </w:rPr>
+        <w:t>таким телефоном не зарегистрирован в приложении</w:t>
+      </w:r>
+      <w:r>
+        <w:rPr>
+          <w:rFonts w:ascii="Times New Roman" w:hAnsi="Times New Roman" w:cs="Times New Roman"/>
+          <w:sz w:val="28"/>
+          <w:szCs w:val="28"/>
+        </w:rPr>
+        <w:t xml:space="preserve">». Данная ошибка возникает при несоответствии введенного </w:t>
+      </w:r>
+      <w:r>
+        <w:rPr>
+          <w:rFonts w:ascii="Times New Roman" w:hAnsi="Times New Roman" w:cs="Times New Roman"/>
+          <w:sz w:val="28"/>
+          <w:szCs w:val="28"/>
+        </w:rPr>
+        <w:t>номера телефона</w:t>
+      </w:r>
+      <w:r>
+        <w:rPr>
+          <w:rFonts w:ascii="Times New Roman" w:hAnsi="Times New Roman" w:cs="Times New Roman"/>
+          <w:sz w:val="28"/>
+          <w:szCs w:val="28"/>
+        </w:rPr>
+        <w:t xml:space="preserve"> с </w:t>
+      </w:r>
+      <w:r>
+        <w:rPr>
+          <w:rFonts w:ascii="Times New Roman" w:hAnsi="Times New Roman" w:cs="Times New Roman"/>
+          <w:sz w:val="28"/>
+          <w:szCs w:val="28"/>
+        </w:rPr>
+        <w:t xml:space="preserve">телефонами зарегистрированных </w:t>
+      </w:r>
+      <w:r>
+        <w:rPr>
+          <w:rFonts w:ascii="Times New Roman" w:hAnsi="Times New Roman" w:cs="Times New Roman"/>
+          <w:sz w:val="28"/>
+          <w:szCs w:val="28"/>
+        </w:rPr>
+        <w:t xml:space="preserve">пользователей. При возникновении такой ошибки необходимо нажать кнопку «Понятно» и ввести </w:t>
+      </w:r>
+      <w:r>
+        <w:rPr>
+          <w:rFonts w:ascii="Times New Roman" w:hAnsi="Times New Roman" w:cs="Times New Roman"/>
+          <w:sz w:val="28"/>
+          <w:szCs w:val="28"/>
+        </w:rPr>
+        <w:t>телефон</w:t>
+      </w:r>
+      <w:r>
+        <w:rPr>
+          <w:rFonts w:ascii="Times New Roman" w:hAnsi="Times New Roman" w:cs="Times New Roman"/>
+          <w:sz w:val="28"/>
+          <w:szCs w:val="28"/>
+        </w:rPr>
+        <w:t xml:space="preserve"> заново.</w:t>
+      </w:r>
+    </w:p>
+    <w:p>
+      <w:pPr>
+        <w:spacing w:after="0" w:line="360" w:lineRule="auto"/>
+        <w:jc w:val="both"/>
+        <w:rPr>
+          <w:rFonts w:ascii="Times New Roman" w:hAnsi="Times New Roman" w:cs="Times New Roman"/>
           <w:sz w:val="28"/>
           <w:szCs w:val="28"/>
         </w:rPr>
@@ -7688,6 +9307,95 @@
     </w:lvl>
   </w:abstractNum>
   <w:abstractNum w:abstractNumId="4" w15:restartNumberingAfterBreak="0">
+    <w:nsid w:val="147E59C9"/>
+    <w:multiLevelType w:val="hybridMultilevel"/>
+    <w:tmpl w:val="16749EAA"/>
+    <w:lvl w:ilvl="0" w:tplc="C4DA5D7E">
+      <w:start w:val="1"/>
+      <w:numFmt w:val="decimal"/>
+      <w:lvlText w:val="%1)"/>
+      <w:lvlJc w:val="left"/>
+      <w:pPr>
+        <w:ind w:left="1068" w:hanging="360"/>
+      </w:pPr>
+      <w:rPr>
+        <w:rFonts w:hint="default"/>
+      </w:rPr>
+    </w:lvl>
+    <w:lvl w:ilvl="1" w:tplc="04190019" w:tentative="1">
+      <w:start w:val="1"/>
+      <w:numFmt w:val="lowerLetter"/>
+      <w:lvlText w:val="%2."/>
+      <w:lvlJc w:val="left"/>
+      <w:pPr>
+        <w:ind w:left="1788" w:hanging="360"/>
+      </w:pPr>
+    </w:lvl>
+    <w:lvl w:ilvl="2" w:tplc="0419001B" w:tentative="1">
+      <w:start w:val="1"/>
+      <w:numFmt w:val="lowerRoman"/>
+      <w:lvlText w:val="%3."/>
+      <w:lvlJc w:val="right"/>
+      <w:pPr>
+        <w:ind w:left="2508" w:hanging="180"/>
+      </w:pPr>
+    </w:lvl>
+    <w:lvl w:ilvl="3" w:tplc="0419000F" w:tentative="1">
+      <w:start w:val="1"/>
+      <w:numFmt w:val="decimal"/>
+      <w:lvlText w:val="%4."/>
+      <w:lvlJc w:val="left"/>
+      <w:pPr>
+        <w:ind w:left="3228" w:hanging="360"/>
+      </w:pPr>
+    </w:lvl>
+    <w:lvl w:ilvl="4" w:tplc="04190019" w:tentative="1">
+      <w:start w:val="1"/>
+      <w:numFmt w:val="lowerLetter"/>
+      <w:lvlText w:val="%5."/>
+      <w:lvlJc w:val="left"/>
+      <w:pPr>
+        <w:ind w:left="3948" w:hanging="360"/>
+      </w:pPr>
+    </w:lvl>
+    <w:lvl w:ilvl="5" w:tplc="0419001B" w:tentative="1">
+      <w:start w:val="1"/>
+      <w:numFmt w:val="lowerRoman"/>
+      <w:lvlText w:val="%6."/>
+      <w:lvlJc w:val="right"/>
+      <w:pPr>
+        <w:ind w:left="4668" w:hanging="180"/>
+      </w:pPr>
+    </w:lvl>
+    <w:lvl w:ilvl="6" w:tplc="0419000F" w:tentative="1">
+      <w:start w:val="1"/>
+      <w:numFmt w:val="decimal"/>
+      <w:lvlText w:val="%7."/>
+      <w:lvlJc w:val="left"/>
+      <w:pPr>
+        <w:ind w:left="5388" w:hanging="360"/>
+      </w:pPr>
+    </w:lvl>
+    <w:lvl w:ilvl="7" w:tplc="04190019" w:tentative="1">
+      <w:start w:val="1"/>
+      <w:numFmt w:val="lowerLetter"/>
+      <w:lvlText w:val="%8."/>
+      <w:lvlJc w:val="left"/>
+      <w:pPr>
+        <w:ind w:left="6108" w:hanging="360"/>
+      </w:pPr>
+    </w:lvl>
+    <w:lvl w:ilvl="8" w:tplc="0419001B" w:tentative="1">
+      <w:start w:val="1"/>
+      <w:numFmt w:val="lowerRoman"/>
+      <w:lvlText w:val="%9."/>
+      <w:lvlJc w:val="right"/>
+      <w:pPr>
+        <w:ind w:left="6828" w:hanging="180"/>
+      </w:pPr>
+    </w:lvl>
+  </w:abstractNum>
+  <w:abstractNum w:abstractNumId="5" w15:restartNumberingAfterBreak="0">
     <w:nsid w:val="19212A21"/>
     <w:multiLevelType w:val="hybridMultilevel"/>
     <w:tmpl w:val="2ACAD12E"/>
@@ -7778,7 +9486,7 @@
       </w:pPr>
     </w:lvl>
   </w:abstractNum>
-  <w:abstractNum w:abstractNumId="5" w15:restartNumberingAfterBreak="0">
+  <w:abstractNum w:abstractNumId="6" w15:restartNumberingAfterBreak="0">
     <w:nsid w:val="215B583F"/>
     <w:multiLevelType w:val="hybridMultilevel"/>
     <w:tmpl w:val="DC7AAF34"/>
@@ -7867,7 +9575,7 @@
       </w:pPr>
     </w:lvl>
   </w:abstractNum>
-  <w:abstractNum w:abstractNumId="6" w15:restartNumberingAfterBreak="0">
+  <w:abstractNum w:abstractNumId="7" w15:restartNumberingAfterBreak="0">
     <w:nsid w:val="271F7B11"/>
     <w:multiLevelType w:val="hybridMultilevel"/>
     <w:tmpl w:val="E60AAED8"/>
@@ -7956,7 +9664,7 @@
       </w:pPr>
     </w:lvl>
   </w:abstractNum>
-  <w:abstractNum w:abstractNumId="7" w15:restartNumberingAfterBreak="0">
+  <w:abstractNum w:abstractNumId="8" w15:restartNumberingAfterBreak="0">
     <w:nsid w:val="2DB946A5"/>
     <w:multiLevelType w:val="hybridMultilevel"/>
     <w:tmpl w:val="3E8E4012"/>
@@ -8045,7 +9753,7 @@
       </w:pPr>
     </w:lvl>
   </w:abstractNum>
-  <w:abstractNum w:abstractNumId="8" w15:restartNumberingAfterBreak="0">
+  <w:abstractNum w:abstractNumId="9" w15:restartNumberingAfterBreak="0">
     <w:nsid w:val="468636D5"/>
     <w:multiLevelType w:val="hybridMultilevel"/>
     <w:tmpl w:val="B9322562"/>
@@ -8134,7 +9842,96 @@
       </w:pPr>
     </w:lvl>
   </w:abstractNum>
-  <w:abstractNum w:abstractNumId="9" w15:restartNumberingAfterBreak="0">
+  <w:abstractNum w:abstractNumId="10" w15:restartNumberingAfterBreak="0">
+    <w:nsid w:val="572B456B"/>
+    <w:multiLevelType w:val="hybridMultilevel"/>
+    <w:tmpl w:val="A0683406"/>
+    <w:lvl w:ilvl="0" w:tplc="48704320">
+      <w:start w:val="1"/>
+      <w:numFmt w:val="decimal"/>
+      <w:lvlText w:val="%1)"/>
+      <w:lvlJc w:val="left"/>
+      <w:pPr>
+        <w:ind w:left="1069" w:hanging="360"/>
+      </w:pPr>
+      <w:rPr>
+        <w:rFonts w:hint="default"/>
+      </w:rPr>
+    </w:lvl>
+    <w:lvl w:ilvl="1" w:tplc="04190019" w:tentative="1">
+      <w:start w:val="1"/>
+      <w:numFmt w:val="lowerLetter"/>
+      <w:lvlText w:val="%2."/>
+      <w:lvlJc w:val="left"/>
+      <w:pPr>
+        <w:ind w:left="1789" w:hanging="360"/>
+      </w:pPr>
+    </w:lvl>
+    <w:lvl w:ilvl="2" w:tplc="0419001B" w:tentative="1">
+      <w:start w:val="1"/>
+      <w:numFmt w:val="lowerRoman"/>
+      <w:lvlText w:val="%3."/>
+      <w:lvlJc w:val="right"/>
+      <w:pPr>
+        <w:ind w:left="2509" w:hanging="180"/>
+      </w:pPr>
+    </w:lvl>
+    <w:lvl w:ilvl="3" w:tplc="0419000F" w:tentative="1">
+      <w:start w:val="1"/>
+      <w:numFmt w:val="decimal"/>
+      <w:lvlText w:val="%4."/>
+      <w:lvlJc w:val="left"/>
+      <w:pPr>
+        <w:ind w:left="3229" w:hanging="360"/>
+      </w:pPr>
+    </w:lvl>
+    <w:lvl w:ilvl="4" w:tplc="04190019" w:tentative="1">
+      <w:start w:val="1"/>
+      <w:numFmt w:val="lowerLetter"/>
+      <w:lvlText w:val="%5."/>
+      <w:lvlJc w:val="left"/>
+      <w:pPr>
+        <w:ind w:left="3949" w:hanging="360"/>
+      </w:pPr>
+    </w:lvl>
+    <w:lvl w:ilvl="5" w:tplc="0419001B" w:tentative="1">
+      <w:start w:val="1"/>
+      <w:numFmt w:val="lowerRoman"/>
+      <w:lvlText w:val="%6."/>
+      <w:lvlJc w:val="right"/>
+      <w:pPr>
+        <w:ind w:left="4669" w:hanging="180"/>
+      </w:pPr>
+    </w:lvl>
+    <w:lvl w:ilvl="6" w:tplc="0419000F" w:tentative="1">
+      <w:start w:val="1"/>
+      <w:numFmt w:val="decimal"/>
+      <w:lvlText w:val="%7."/>
+      <w:lvlJc w:val="left"/>
+      <w:pPr>
+        <w:ind w:left="5389" w:hanging="360"/>
+      </w:pPr>
+    </w:lvl>
+    <w:lvl w:ilvl="7" w:tplc="04190019" w:tentative="1">
+      <w:start w:val="1"/>
+      <w:numFmt w:val="lowerLetter"/>
+      <w:lvlText w:val="%8."/>
+      <w:lvlJc w:val="left"/>
+      <w:pPr>
+        <w:ind w:left="6109" w:hanging="360"/>
+      </w:pPr>
+    </w:lvl>
+    <w:lvl w:ilvl="8" w:tplc="0419001B" w:tentative="1">
+      <w:start w:val="1"/>
+      <w:numFmt w:val="lowerRoman"/>
+      <w:lvlText w:val="%9."/>
+      <w:lvlJc w:val="right"/>
+      <w:pPr>
+        <w:ind w:left="6829" w:hanging="180"/>
+      </w:pPr>
+    </w:lvl>
+  </w:abstractNum>
+  <w:abstractNum w:abstractNumId="11" w15:restartNumberingAfterBreak="0">
     <w:nsid w:val="60072CA8"/>
     <w:multiLevelType w:val="hybridMultilevel"/>
     <w:tmpl w:val="8FA05DF2"/>
@@ -8223,7 +10020,7 @@
       </w:pPr>
     </w:lvl>
   </w:abstractNum>
-  <w:abstractNum w:abstractNumId="10" w15:restartNumberingAfterBreak="0">
+  <w:abstractNum w:abstractNumId="12" w15:restartNumberingAfterBreak="0">
     <w:nsid w:val="6FE45DA5"/>
     <w:multiLevelType w:val="hybridMultilevel"/>
     <w:tmpl w:val="5CAA768A"/>
@@ -8316,7 +10113,7 @@
     <w:abstractNumId w:val="0"/>
   </w:num>
   <w:num w:numId="2">
-    <w:abstractNumId w:val="7"/>
+    <w:abstractNumId w:val="8"/>
   </w:num>
   <w:num w:numId="3">
     <w:abstractNumId w:val="1"/>
@@ -8325,24 +10122,90 @@
     <w:abstractNumId w:val="2"/>
   </w:num>
   <w:num w:numId="5">
-    <w:abstractNumId w:val="9"/>
+    <w:abstractNumId w:val="11"/>
   </w:num>
   <w:num w:numId="6">
-    <w:abstractNumId w:val="5"/>
+    <w:abstractNumId w:val="6"/>
   </w:num>
   <w:num w:numId="7">
-    <w:abstractNumId w:val="4"/>
+    <w:abstractNumId w:val="5"/>
   </w:num>
   <w:num w:numId="8">
     <w:abstractNumId w:val="3"/>
   </w:num>
   <w:num w:numId="9">
-    <w:abstractNumId w:val="8"/>
+    <w:abstractNumId w:val="9"/>
   </w:num>
   <w:num w:numId="10">
-    <w:abstractNumId w:val="6"/>
+    <w:abstractNumId w:val="7"/>
   </w:num>
   <w:num w:numId="11">
+    <w:abstractNumId w:val="12"/>
+  </w:num>
+  <w:num w:numId="12">
+    <w:abstractNumId w:val="2"/>
+    <w:lvlOverride w:ilvl="0">
+      <w:startOverride w:val="1"/>
+    </w:lvlOverride>
+    <w:lvlOverride w:ilvl="1">
+      <w:startOverride w:val="1"/>
+    </w:lvlOverride>
+    <w:lvlOverride w:ilvl="2">
+      <w:startOverride w:val="1"/>
+    </w:lvlOverride>
+    <w:lvlOverride w:ilvl="3">
+      <w:startOverride w:val="1"/>
+    </w:lvlOverride>
+    <w:lvlOverride w:ilvl="4">
+      <w:startOverride w:val="1"/>
+    </w:lvlOverride>
+    <w:lvlOverride w:ilvl="5">
+      <w:startOverride w:val="1"/>
+    </w:lvlOverride>
+    <w:lvlOverride w:ilvl="6">
+      <w:startOverride w:val="1"/>
+    </w:lvlOverride>
+    <w:lvlOverride w:ilvl="7">
+      <w:startOverride w:val="1"/>
+    </w:lvlOverride>
+    <w:lvlOverride w:ilvl="8">
+      <w:startOverride w:val="1"/>
+    </w:lvlOverride>
+  </w:num>
+  <w:num w:numId="13">
+    <w:abstractNumId w:val="7"/>
+    <w:lvlOverride w:ilvl="0">
+      <w:startOverride w:val="1"/>
+    </w:lvlOverride>
+    <w:lvlOverride w:ilvl="1">
+      <w:startOverride w:val="1"/>
+    </w:lvlOverride>
+    <w:lvlOverride w:ilvl="2">
+      <w:startOverride w:val="1"/>
+    </w:lvlOverride>
+    <w:lvlOverride w:ilvl="3">
+      <w:startOverride w:val="1"/>
+    </w:lvlOverride>
+    <w:lvlOverride w:ilvl="4">
+      <w:startOverride w:val="1"/>
+    </w:lvlOverride>
+    <w:lvlOverride w:ilvl="5">
+      <w:startOverride w:val="1"/>
+    </w:lvlOverride>
+    <w:lvlOverride w:ilvl="6">
+      <w:startOverride w:val="1"/>
+    </w:lvlOverride>
+    <w:lvlOverride w:ilvl="7">
+      <w:startOverride w:val="1"/>
+    </w:lvlOverride>
+    <w:lvlOverride w:ilvl="8">
+      <w:startOverride w:val="1"/>
+    </w:lvlOverride>
+  </w:num>
+  <w:num w:numId="14">
+    <w:abstractNumId w:val="4"/>
+  </w:num>
+  <w:num w:numId="15">
     <w:abstractNumId w:val="10"/>
   </w:num>
 </w:numbering>

</xml_diff>